<commit_message>
writing a bit more
</commit_message>
<xml_diff>
--- a/chapter_4/assets/irb/roberts-consent.docx
+++ b/chapter_4/assets/irb/roberts-consent.docx
@@ -110,148 +110,17 @@
         <w:spacing w:after="0"/>
         <w:ind w:left="90"/>
         <w:rPr>
-          <w:rFonts w:ascii="Arial" w:hAnsi="Arial" w:eastAsia="Arial" w:cs="Arial"/>
-        </w:rPr>
-      </w:pPr>
-    </w:p>
-    <w:p w14:noSpellErr="1">
+          <w:rFonts w:ascii="Arial" w:eastAsia="Arial" w:hAnsi="Arial" w:cs="Arial"/>
+        </w:rPr>
+      </w:pPr>
+    </w:p>
+    <w:p>
       <w:pPr>
         <w:pStyle w:val="BodyText"/>
         <w:spacing w:after="0"/>
         <w:ind w:left="90"/>
         <w:rPr>
-          <w:rFonts w:ascii="Arial" w:hAnsi="Arial" w:eastAsia="Arial" w:cs="Arial"/>
-          <w:b w:val="1"/>
-          <w:bCs w:val="1"/>
-          <w:i w:val="1"/>
-          <w:iCs w:val="1"/>
-        </w:rPr>
-      </w:pPr>
-      <w:commentRangeStart w:id="0"/>
-      <w:commentRangeStart w:id="487272359"/>
-      <w:r>
-        <w:rPr>
-          <w:rFonts w:ascii="Arial" w:hAnsi="Arial"/>
-          <w:b w:val="1"/>
-          <w:bCs w:val="1"/>
-          <w:i w:val="1"/>
-          <w:iCs w:val="1"/>
-        </w:rPr>
-        <w:t xml:space="preserve">Key Information </w:t>
-      </w:r>
-      <w:commentRangeEnd w:id="0"/>
-      <w:r>
-        <w:rPr>
-          <w:rStyle w:val="CommentReference"/>
-        </w:rPr>
-        <w:commentReference w:id="0"/>
-      </w:r>
-      <w:commentRangeEnd w:id="487272359"/>
-      <w:r>
-        <w:rPr>
-          <w:rStyle w:val="CommentReference"/>
-        </w:rPr>
-        <w:commentReference w:id="487272359"/>
-      </w:r>
-    </w:p>
-    <w:p w14:noSpellErr="1">
-      <w:pPr>
-        <w:pStyle w:val="BodyA"/>
-        <w:spacing w:after="0"/>
-        <w:rPr>
-          <w:ins w:author="Damon Roberts" w:date="2024-03-06T18:16:01.437Z" w:id="552475546"/>
-          <w:rFonts w:ascii="Arial" w:hAnsi="Arial" w:eastAsia="Arial" w:cs="Arial"/>
-          <w:u w:val="single"/>
-        </w:rPr>
-      </w:pPr>
-    </w:p>
-    <w:p>
-      <w:pPr>
-        <w:pStyle w:val="BodyA"/>
-        <w:spacing w:after="0"/>
-        <w:rPr>
-          <w:del w:author="Damon Roberts" w:date="2024-03-06T18:18:54.741Z" w:id="992989091"/>
-          <w:rFonts w:ascii="Arial" w:hAnsi="Arial" w:eastAsia="Arial" w:cs="Arial"/>
-          <w:u w:val="single"/>
-        </w:rPr>
-      </w:pPr>
-      <w:ins w:author="Damon Roberts" w:date="2024-03-06T18:17:59.576Z" w:id="705675775">
-        <w:r>
-          <w:rPr>
-            <w:rFonts w:ascii="Arial" w:hAnsi="Arial" w:eastAsia="Arial" w:cs="Arial"/>
-            <w:u w:val="single"/>
-          </w:rPr>
-          <w:t xml:space="preserve">We are inviting you to </w:t>
-        </w:r>
-        <w:r>
-          <w:rPr>
-            <w:rFonts w:ascii="Arial" w:hAnsi="Arial" w:eastAsia="Arial" w:cs="Arial"/>
-            <w:u w:val="single"/>
-          </w:rPr>
-          <w:t>participate</w:t>
-        </w:r>
-        <w:r>
-          <w:rPr>
-            <w:rFonts w:ascii="Arial" w:hAnsi="Arial" w:eastAsia="Arial" w:cs="Arial"/>
-            <w:u w:val="single"/>
-          </w:rPr>
-          <w:t xml:space="preserve"> in a study of how people </w:t>
-        </w:r>
-      </w:ins>
-      <w:ins w:author="Damon Roberts" w:date="2024-03-06T18:40:20.149Z" w:id="2125520">
-        <w:r>
-          <w:rPr>
-            <w:rFonts w:ascii="Arial" w:hAnsi="Arial" w:eastAsia="Arial" w:cs="Arial"/>
-            <w:u w:val="single"/>
-          </w:rPr>
-          <w:t>choose to start conversations</w:t>
-        </w:r>
-      </w:ins>
-      <w:ins w:author="Damon Roberts" w:date="2024-03-06T18:17:59.576Z" w:id="291799048">
-        <w:r>
-          <w:rPr>
-            <w:rFonts w:ascii="Arial" w:hAnsi="Arial" w:eastAsia="Arial" w:cs="Arial"/>
-            <w:u w:val="single"/>
-          </w:rPr>
-          <w:t xml:space="preserve">. </w:t>
-        </w:r>
-      </w:ins>
-      <w:ins w:author="Damon Roberts" w:date="2024-03-06T18:18:59.988Z" w:id="423223514">
-        <w:r>
-          <w:rPr>
-            <w:rFonts w:ascii="Arial" w:hAnsi="Arial" w:eastAsia="Arial" w:cs="Arial"/>
-            <w:u w:val="single"/>
-          </w:rPr>
-          <w:t xml:space="preserve">This study is being conducted </w:t>
-        </w:r>
-      </w:ins>
-      <w:ins w:author="Damon Roberts" w:date="2024-03-06T18:19:32.278Z" w:id="855425702">
-        <w:r>
-          <w:rPr>
-            <w:rFonts w:ascii="Arial" w:hAnsi="Arial" w:eastAsia="Arial" w:cs="Arial"/>
-            <w:u w:val="single"/>
-          </w:rPr>
-          <w:t>at the University of Colorado Boulder and your participation is voluntary. The study should take about 6 minutes and can be done from your computer.</w:t>
-        </w:r>
-      </w:ins>
-    </w:p>
-    <w:p>
-      <w:pPr>
-        <w:pStyle w:val="BodyA"/>
-        <w:spacing w:after="0"/>
-        <w:rPr>
-          <w:rFonts w:ascii="Arial" w:hAnsi="Arial" w:eastAsia="Arial" w:cs="Arial"/>
-          <w:sz w:val="22"/>
-          <w:szCs w:val="22"/>
-        </w:rPr>
-      </w:pPr>
-    </w:p>
-    <w:p>
-      <w:pPr>
-        <w:pStyle w:val="BodyA"/>
-        <w:spacing w:after="0"/>
-        <w:rPr>
-          <w:rFonts w:ascii="Arial" w:hAnsi="Arial" w:eastAsia="Arial" w:cs="Arial"/>
+          <w:rFonts w:ascii="Arial" w:eastAsia="Arial" w:hAnsi="Arial" w:cs="Arial"/>
           <w:b/>
           <w:bCs/>
           <w:i/>
@@ -266,229 +135,229 @@
           <w:i/>
           <w:iCs/>
         </w:rPr>
-        <w:t>Purpose of the Study</w:t>
-      </w:r>
-    </w:p>
-    <w:p>
-      <w:pPr>
-        <w:pStyle w:val="BodyText"/>
-        <w:spacing w:after="0"/>
-        <w:rPr>
-          <w:rFonts w:ascii="Arial" w:hAnsi="Arial" w:eastAsia="Arial" w:cs="Arial"/>
+        <w:t xml:space="preserve">Key Information </w:t>
+      </w:r>
+    </w:p>
+    <w:p>
+      <w:pPr>
+        <w:pStyle w:val="BodyA"/>
+        <w:spacing w:after="0"/>
+        <w:rPr>
+          <w:rFonts w:ascii="Arial" w:eastAsia="Arial" w:hAnsi="Arial" w:cs="Arial"/>
+          <w:u w:val="single"/>
+        </w:rPr>
+      </w:pPr>
+    </w:p>
+    <w:p>
+      <w:pPr>
+        <w:pStyle w:val="BodyA"/>
+        <w:spacing w:after="0"/>
+        <w:rPr>
+          <w:rFonts w:ascii="Arial" w:eastAsia="Arial" w:hAnsi="Arial" w:cs="Arial"/>
+          <w:sz w:val="22"/>
+          <w:szCs w:val="22"/>
+        </w:rPr>
+      </w:pPr>
+      <w:r>
+        <w:rPr>
+          <w:rFonts w:ascii="Arial" w:eastAsia="Arial" w:hAnsi="Arial" w:cs="Arial"/>
+          <w:u w:val="single"/>
+        </w:rPr>
+        <w:t xml:space="preserve">We are inviting you to participate in a study of how people </w:t>
+      </w:r>
+      <w:r>
+        <w:rPr>
+          <w:rFonts w:ascii="Arial" w:eastAsia="Arial" w:hAnsi="Arial" w:cs="Arial"/>
+          <w:u w:val="single"/>
+        </w:rPr>
+        <w:t>choose to start conversations</w:t>
+      </w:r>
+      <w:r>
+        <w:rPr>
+          <w:rFonts w:ascii="Arial" w:eastAsia="Arial" w:hAnsi="Arial" w:cs="Arial"/>
+          <w:u w:val="single"/>
+        </w:rPr>
+        <w:t xml:space="preserve">. </w:t>
+      </w:r>
+      <w:r>
+        <w:rPr>
+          <w:rFonts w:ascii="Arial" w:eastAsia="Arial" w:hAnsi="Arial" w:cs="Arial"/>
+          <w:u w:val="single"/>
+        </w:rPr>
+        <w:t>This study is being conducted at the University of Colorado Boulder and your participation is voluntary. The study should take about 6 minutes and can be done from your computer.</w:t>
+      </w:r>
+    </w:p>
+    <w:p>
+      <w:pPr>
+        <w:pStyle w:val="BodyA"/>
+        <w:spacing w:after="0"/>
+        <w:rPr>
+          <w:rFonts w:ascii="Arial" w:eastAsia="Arial" w:hAnsi="Arial" w:cs="Arial"/>
           <w:b/>
           <w:bCs/>
           <w:i/>
           <w:iCs/>
         </w:rPr>
       </w:pPr>
-    </w:p>
-    <w:p>
-      <w:pPr>
-        <w:pStyle w:val="BodyA"/>
-        <w:spacing w:after="0"/>
-        <w:rPr>
-          <w:rFonts w:ascii="Arial" w:hAnsi="Arial" w:eastAsia="Arial" w:cs="Arial"/>
-          <w:u w:val="single"/>
-        </w:rPr>
-      </w:pPr>
-      <w:r>
-        <w:rPr>
-          <w:rFonts w:ascii="Arial" w:hAnsi="Arial"/>
-        </w:rPr>
-        <w:t xml:space="preserve">The purpose of the study is to examine what </w:t>
-      </w:r>
-      <w:ins w:author="Damon Roberts" w:date="2024-03-06T18:27:22.715Z" w:id="290976866">
-        <w:r>
-          <w:rPr>
-            <w:rFonts w:ascii="Arial" w:hAnsi="Arial"/>
-          </w:rPr>
-          <w:t xml:space="preserve">features </w:t>
-        </w:r>
-      </w:ins>
-      <w:del w:author="Damon Roberts" w:date="2024-03-06T18:27:01.546Z" w:id="694490105">
-        <w:r>
-          <w:rPr>
-            <w:rFonts w:ascii="Arial" w:hAnsi="Arial"/>
-          </w:rPr>
-          <w:delText xml:space="preserve">features </w:delText>
-        </w:r>
-      </w:del>
-      <w:commentRangeStart w:id="1"/>
-      <w:commentRangeStart w:id="370216251"/>
-      <w:del w:author="Damon Roberts" w:date="2024-03-06T18:19:45.968Z" w:id="1696913017">
-        <w:r>
-          <w:rPr>
-            <w:rFonts w:ascii="Arial" w:hAnsi="Arial"/>
-          </w:rPr>
-          <w:delText>of a</w:delText>
-        </w:r>
-      </w:del>
-      <w:del w:author="Damon Roberts" w:date="2024-03-06T18:27:12.874Z" w:id="1080954788">
-        <w:r>
-          <w:rPr>
-            <w:rFonts w:ascii="Arial" w:hAnsi="Arial"/>
-          </w:rPr>
-          <w:delText xml:space="preserve"> </w:delText>
-        </w:r>
-      </w:del>
-      <w:r>
-        <w:rPr>
-          <w:rFonts w:ascii="Arial" w:hAnsi="Arial"/>
-        </w:rPr>
-        <w:t xml:space="preserve">of a </w:t>
-      </w:r>
-      <w:commentRangeEnd w:id="1"/>
-      <w:r>
-        <w:rPr>
-          <w:rStyle w:val="CommentReference"/>
-        </w:rPr>
-        <w:commentReference w:id="1"/>
-      </w:r>
-      <w:commentRangeEnd w:id="370216251"/>
-      <w:r>
-        <w:rPr>
-          <w:rStyle w:val="CommentReference"/>
-        </w:rPr>
-        <w:commentReference w:id="370216251"/>
-      </w:r>
-      <w:r>
-        <w:rPr>
-          <w:rFonts w:ascii="Arial" w:hAnsi="Arial"/>
-        </w:rPr>
-        <w:t xml:space="preserve">potential </w:t>
-      </w:r>
-      <w:r>
-        <w:rPr>
-          <w:rFonts w:ascii="Arial" w:hAnsi="Arial"/>
-        </w:rPr>
-        <w:t xml:space="preserve">discussion </w:t>
-      </w:r>
-      <w:r>
-        <w:rPr>
-          <w:rFonts w:ascii="Arial" w:hAnsi="Arial"/>
-        </w:rPr>
-        <w:t>partner people</w:t>
-      </w:r>
-      <w:r>
-        <w:rPr>
-          <w:rFonts w:ascii="Arial" w:hAnsi="Arial"/>
-        </w:rPr>
-        <w:t xml:space="preserve">. </w:t>
-      </w:r>
-      <w:r>
-        <w:rPr>
-          <w:rFonts w:ascii="Arial" w:hAnsi="Arial"/>
-        </w:rPr>
-        <w:t>While we know quite a lot about how people make decisions about who and when we have a discussion with someone we know, we know much less about how and when we start conversations with people we do not know.</w:t>
-      </w:r>
-    </w:p>
-    <w:p>
-      <w:pPr>
-        <w:pStyle w:val="BodyA"/>
-        <w:spacing w:after="0"/>
-        <w:rPr>
-          <w:rFonts w:ascii="Arial" w:hAnsi="Arial" w:eastAsia="Arial" w:cs="Arial"/>
-          <w:u w:val="single"/>
-        </w:rPr>
-      </w:pPr>
-    </w:p>
-    <w:p>
-      <w:pPr>
-        <w:pStyle w:val="BodyA"/>
-        <w:spacing w:after="0"/>
-        <w:rPr>
-          <w:rFonts w:ascii="Arial" w:hAnsi="Arial" w:eastAsia="Arial" w:cs="Arial"/>
-          <w:color w:val="F2F2F2"/>
-          <w:u w:val="single" w:color="F2F2F2"/>
-          <w:shd w:val="clear" w:color="auto" w:fill="0000FF"/>
-        </w:rPr>
-      </w:pPr>
-      <w:r>
-        <w:rPr>
-          <w:rFonts w:ascii="Arial" w:hAnsi="Arial"/>
-        </w:rPr>
-        <w:t>We expect that you will be in this research study for about 6 minutes.</w:t>
-      </w:r>
-    </w:p>
-    <w:p>
-      <w:pPr>
-        <w:pStyle w:val="BodyA"/>
-        <w:spacing w:after="0"/>
-        <w:rPr>
-          <w:rFonts w:ascii="Arial" w:hAnsi="Arial" w:eastAsia="Arial" w:cs="Arial"/>
-          <w:u w:val="single"/>
-        </w:rPr>
-      </w:pPr>
-    </w:p>
-    <w:p>
-      <w:pPr>
-        <w:pStyle w:val="BodyA"/>
-        <w:spacing w:after="0"/>
-        <w:rPr>
-          <w:rFonts w:ascii="Arial" w:hAnsi="Arial" w:eastAsia="Arial" w:cs="Arial"/>
-          <w:sz w:val="22"/>
-          <w:szCs w:val="22"/>
-        </w:rPr>
-      </w:pPr>
-      <w:r>
-        <w:rPr>
-          <w:rFonts w:ascii="Arial" w:hAnsi="Arial"/>
-        </w:rPr>
-        <w:t>We expect about 700 people will be in this research study.</w:t>
-      </w:r>
-    </w:p>
-    <w:p>
-      <w:pPr>
-        <w:pStyle w:val="BodyA"/>
-        <w:spacing w:after="0"/>
-        <w:rPr>
-          <w:rFonts w:ascii="Arial" w:hAnsi="Arial" w:eastAsia="Arial" w:cs="Arial"/>
-          <w:shd w:val="clear" w:color="auto" w:fill="D9D9D9"/>
-        </w:rPr>
-      </w:pPr>
-    </w:p>
-    <w:p>
-      <w:pPr>
-        <w:pStyle w:val="BodyA"/>
-        <w:spacing w:after="0"/>
-        <w:rPr>
-          <w:rFonts w:ascii="Arial" w:hAnsi="Arial" w:eastAsia="Arial" w:cs="Arial"/>
+      <w:r>
+        <w:rPr>
+          <w:rFonts w:ascii="Arial" w:hAnsi="Arial"/>
           <w:b/>
           <w:bCs/>
           <w:i/>
           <w:iCs/>
         </w:rPr>
-      </w:pPr>
-      <w:r>
-        <w:rPr>
-          <w:rFonts w:ascii="Arial" w:hAnsi="Arial"/>
+        <w:t>Purpose of the Study</w:t>
+      </w:r>
+    </w:p>
+    <w:p>
+      <w:pPr>
+        <w:pStyle w:val="BodyText"/>
+        <w:spacing w:after="0"/>
+        <w:rPr>
+          <w:rFonts w:ascii="Arial" w:eastAsia="Arial" w:hAnsi="Arial" w:cs="Arial"/>
           <w:b/>
           <w:bCs/>
           <w:i/>
           <w:iCs/>
         </w:rPr>
-        <w:t>Explanation of Procedures</w:t>
-      </w:r>
+      </w:pPr>
     </w:p>
     <w:p>
       <w:pPr>
         <w:pStyle w:val="BodyA"/>
         <w:spacing w:after="0"/>
         <w:rPr>
-          <w:rFonts w:ascii="Arial" w:hAnsi="Arial" w:eastAsia="Arial" w:cs="Arial"/>
+          <w:rFonts w:ascii="Arial" w:eastAsia="Arial" w:hAnsi="Arial" w:cs="Arial"/>
+          <w:u w:val="single"/>
+        </w:rPr>
+      </w:pPr>
+      <w:r>
+        <w:rPr>
+          <w:rFonts w:ascii="Arial" w:hAnsi="Arial"/>
+        </w:rPr>
+        <w:t xml:space="preserve">The purpose of the study is to examine what </w:t>
+      </w:r>
+      <w:r>
+        <w:rPr>
+          <w:rFonts w:ascii="Arial" w:hAnsi="Arial"/>
+        </w:rPr>
+        <w:t xml:space="preserve">features </w:t>
+      </w:r>
+      <w:r>
+        <w:rPr>
+          <w:rFonts w:ascii="Arial" w:hAnsi="Arial"/>
+        </w:rPr>
+        <w:t>of a potential discussion partner people. While we know quite a lot about how people make decisions about who and when we have a discussion with someone we know, we know much less about how and when we start conversations with people we do not know.</w:t>
+      </w:r>
+    </w:p>
+    <w:p>
+      <w:pPr>
+        <w:pStyle w:val="BodyA"/>
+        <w:spacing w:after="0"/>
+        <w:rPr>
+          <w:rFonts w:ascii="Arial" w:eastAsia="Arial" w:hAnsi="Arial" w:cs="Arial"/>
+          <w:u w:val="single"/>
+        </w:rPr>
+      </w:pPr>
+    </w:p>
+    <w:p>
+      <w:pPr>
+        <w:pStyle w:val="BodyA"/>
+        <w:spacing w:after="0"/>
+        <w:rPr>
+          <w:rFonts w:ascii="Arial" w:eastAsia="Arial" w:hAnsi="Arial" w:cs="Arial"/>
+          <w:color w:val="F2F2F2"/>
+          <w:u w:val="single" w:color="F2F2F2"/>
+          <w:shd w:val="clear" w:color="auto" w:fill="0000FF"/>
+        </w:rPr>
+      </w:pPr>
+      <w:r>
+        <w:rPr>
+          <w:rFonts w:ascii="Arial" w:hAnsi="Arial"/>
+        </w:rPr>
+        <w:t>We expect that you will be in this research study for about 6 minutes.</w:t>
+      </w:r>
+    </w:p>
+    <w:p>
+      <w:pPr>
+        <w:pStyle w:val="BodyA"/>
+        <w:spacing w:after="0"/>
+        <w:rPr>
+          <w:rFonts w:ascii="Arial" w:eastAsia="Arial" w:hAnsi="Arial" w:cs="Arial"/>
+          <w:u w:val="single"/>
+        </w:rPr>
+      </w:pPr>
+    </w:p>
+    <w:p>
+      <w:pPr>
+        <w:pStyle w:val="BodyA"/>
+        <w:spacing w:after="0"/>
+        <w:rPr>
+          <w:rFonts w:ascii="Arial" w:eastAsia="Arial" w:hAnsi="Arial" w:cs="Arial"/>
+          <w:sz w:val="22"/>
+          <w:szCs w:val="22"/>
+        </w:rPr>
+      </w:pPr>
+      <w:r>
+        <w:rPr>
+          <w:rFonts w:ascii="Arial" w:hAnsi="Arial"/>
+        </w:rPr>
+        <w:t>We expect about 700 people will be in this research study.</w:t>
+      </w:r>
+    </w:p>
+    <w:p>
+      <w:pPr>
+        <w:pStyle w:val="BodyA"/>
+        <w:spacing w:after="0"/>
+        <w:rPr>
+          <w:rFonts w:ascii="Arial" w:eastAsia="Arial" w:hAnsi="Arial" w:cs="Arial"/>
+          <w:shd w:val="clear" w:color="auto" w:fill="D9D9D9"/>
+        </w:rPr>
+      </w:pPr>
+    </w:p>
+    <w:p>
+      <w:pPr>
+        <w:pStyle w:val="BodyA"/>
+        <w:spacing w:after="0"/>
+        <w:rPr>
+          <w:rFonts w:ascii="Arial" w:eastAsia="Arial" w:hAnsi="Arial" w:cs="Arial"/>
           <w:b/>
           <w:bCs/>
           <w:i/>
           <w:iCs/>
         </w:rPr>
       </w:pPr>
+      <w:r>
+        <w:rPr>
+          <w:rFonts w:ascii="Arial" w:hAnsi="Arial"/>
+          <w:b/>
+          <w:bCs/>
+          <w:i/>
+          <w:iCs/>
+        </w:rPr>
+        <w:t>Explanation of Procedures</w:t>
+      </w:r>
     </w:p>
     <w:p>
       <w:pPr>
         <w:pStyle w:val="BodyA"/>
         <w:spacing w:after="0"/>
         <w:rPr>
-          <w:rFonts w:ascii="Arial" w:hAnsi="Arial" w:eastAsia="Arial" w:cs="Arial"/>
+          <w:rFonts w:ascii="Arial" w:eastAsia="Arial" w:hAnsi="Arial" w:cs="Arial"/>
+          <w:b/>
+          <w:bCs/>
+          <w:i/>
+          <w:iCs/>
+        </w:rPr>
+      </w:pPr>
+    </w:p>
+    <w:p>
+      <w:pPr>
+        <w:pStyle w:val="BodyA"/>
+        <w:spacing w:after="0"/>
+        <w:rPr>
+          <w:rFonts w:ascii="Arial" w:eastAsia="Arial" w:hAnsi="Arial" w:cs="Arial"/>
         </w:rPr>
       </w:pPr>
       <w:r>
@@ -497,113 +366,63 @@
         </w:rPr>
         <w:t xml:space="preserve">You will be asked </w:t>
       </w:r>
+      <w:proofErr w:type="gramStart"/>
       <w:r>
         <w:rPr>
           <w:rFonts w:ascii="Arial" w:hAnsi="Arial"/>
         </w:rPr>
         <w:t>a number of</w:t>
       </w:r>
+      <w:proofErr w:type="gramEnd"/>
       <w:r>
         <w:rPr>
           <w:rFonts w:ascii="Arial" w:hAnsi="Arial"/>
         </w:rPr>
         <w:t xml:space="preserve"> </w:t>
       </w:r>
-      <w:ins w:author="Damon Roberts" w:date="2024-03-06T18:20:15.13Z" w:id="1717769443">
-        <w:r>
-          <w:rPr>
-            <w:rFonts w:ascii="Arial" w:hAnsi="Arial"/>
-          </w:rPr>
-          <w:t xml:space="preserve">questions regarding your </w:t>
-        </w:r>
-      </w:ins>
-      <w:commentRangeStart w:id="2"/>
-      <w:commentRangeStart w:id="1024566973"/>
+      <w:r>
+        <w:rPr>
+          <w:rFonts w:ascii="Arial" w:hAnsi="Arial"/>
+        </w:rPr>
+        <w:t xml:space="preserve">questions regarding your </w:t>
+      </w:r>
       <w:r>
         <w:rPr>
           <w:rFonts w:ascii="Arial" w:hAnsi="Arial"/>
         </w:rPr>
         <w:t>demographic</w:t>
       </w:r>
-      <w:ins w:author="Damon Roberts" w:date="2024-03-06T18:20:59.993Z" w:id="1612560836">
-        <w:r>
-          <w:rPr>
-            <w:rFonts w:ascii="Arial" w:hAnsi="Arial"/>
-          </w:rPr>
-          <w:t xml:space="preserve">s as well as some </w:t>
-        </w:r>
-      </w:ins>
-      <w:ins w:author="Damon Roberts" w:date="2024-03-06T18:21:21.409Z" w:id="2128525171">
-        <w:r>
-          <w:rPr>
-            <w:rFonts w:ascii="Arial" w:hAnsi="Arial"/>
-          </w:rPr>
-          <w:t xml:space="preserve">about your </w:t>
-        </w:r>
-      </w:ins>
-      <w:ins w:author="Damon Roberts" w:date="2024-03-06T18:22:44.13Z" w:id="206908972">
-        <w:r>
-          <w:rPr>
-            <w:rFonts w:ascii="Arial" w:hAnsi="Arial"/>
-          </w:rPr>
-          <w:t>political viewpoints</w:t>
-        </w:r>
-      </w:ins>
-      <w:del w:author="Damon Roberts" w:date="2024-03-06T18:22:40.919Z" w:id="2084814819">
-        <w:r>
-          <w:rPr>
-            <w:rFonts w:ascii="Arial" w:hAnsi="Arial"/>
-          </w:rPr>
-          <w:delText xml:space="preserve"> </w:delText>
-        </w:r>
-      </w:del>
-      <w:r>
-        <w:rPr>
-          <w:rFonts w:ascii="Arial" w:hAnsi="Arial"/>
-        </w:rPr>
-        <w:t xml:space="preserve">and </w:t>
-      </w:r>
-      <w:del w:author="Damon Roberts" w:date="2024-03-06T18:20:00.04Z" w:id="1598425633">
-        <w:r>
-          <w:rPr>
-            <w:rFonts w:ascii="Arial" w:hAnsi="Arial"/>
-          </w:rPr>
-          <w:delText>so</w:delText>
-        </w:r>
-      </w:del>
-      <w:del w:author="Damon Roberts" w:date="2024-03-06T18:19:59.375Z" w:id="308044090">
-        <w:r>
-          <w:rPr>
-            <w:rFonts w:ascii="Arial" w:hAnsi="Arial"/>
-          </w:rPr>
-          <w:delText xml:space="preserve">me </w:delText>
-        </w:r>
-      </w:del>
+      <w:r>
+        <w:rPr>
+          <w:rFonts w:ascii="Arial" w:hAnsi="Arial"/>
+        </w:rPr>
+        <w:t xml:space="preserve">s as well as some about your </w:t>
+      </w:r>
+      <w:r>
+        <w:rPr>
+          <w:rFonts w:ascii="Arial" w:hAnsi="Arial"/>
+        </w:rPr>
+        <w:t xml:space="preserve">political </w:t>
+      </w:r>
+      <w:proofErr w:type="spellStart"/>
       <w:r>
         <w:rPr>
           <w:rFonts w:ascii="Arial" w:hAnsi="Arial"/>
         </w:rPr>
         <w:t>viewpoints</w:t>
       </w:r>
-      <w:commentRangeEnd w:id="2"/>
-      <w:r>
-        <w:rPr>
-          <w:rStyle w:val="CommentReference"/>
-        </w:rPr>
-        <w:commentReference w:id="2"/>
-      </w:r>
-      <w:commentRangeEnd w:id="1024566973"/>
-      <w:r>
-        <w:rPr>
-          <w:rStyle w:val="CommentReference"/>
-        </w:rPr>
-        <w:commentReference w:id="1024566973"/>
-      </w:r>
-      <w:r>
-        <w:rPr>
-          <w:rFonts w:ascii="Arial" w:hAnsi="Arial"/>
-        </w:rPr>
-        <w:t xml:space="preserve">. After completing these questions, you will view an instruction screen telling you what to do next. </w:t>
+      <w:r>
+        <w:rPr>
+          <w:rFonts w:ascii="Arial" w:hAnsi="Arial"/>
+        </w:rPr>
+        <w:t>and</w:t>
+      </w:r>
+      <w:proofErr w:type="spellEnd"/>
+      <w:r>
+        <w:rPr>
+          <w:rFonts w:ascii="Arial" w:hAnsi="Arial"/>
+        </w:rPr>
+        <w:t xml:space="preserve"> viewpoints. After completing these questions, you will view an instruction screen telling you what to do next. </w:t>
       </w:r>
     </w:p>
     <w:p>
@@ -611,7 +430,7 @@
         <w:pStyle w:val="BodyA"/>
         <w:spacing w:after="0"/>
         <w:rPr>
-          <w:rFonts w:ascii="Arial" w:hAnsi="Arial" w:eastAsia="Arial" w:cs="Arial"/>
+          <w:rFonts w:ascii="Arial" w:eastAsia="Arial" w:hAnsi="Arial" w:cs="Arial"/>
         </w:rPr>
       </w:pPr>
     </w:p>
@@ -620,26 +439,14 @@
         <w:pStyle w:val="BodyA"/>
         <w:spacing w:after="0"/>
         <w:rPr>
-          <w:rFonts w:ascii="Arial" w:hAnsi="Arial" w:eastAsia="Arial" w:cs="Arial"/>
-        </w:rPr>
-      </w:pPr>
-      <w:r>
-        <w:rPr>
-          <w:rFonts w:ascii="Arial" w:hAnsi="Arial"/>
-        </w:rPr>
-        <w:t>You will be randomly assigned to view an avatar from a person you might have a conversation with along with a profile describing that person</w:t>
-      </w:r>
-      <w:r>
-        <w:rPr>
-          <w:rFonts w:ascii="Arial" w:hAnsi="Arial"/>
-        </w:rPr>
-        <w:t>’</w:t>
-      </w:r>
-      <w:r>
-        <w:rPr>
-          <w:rFonts w:ascii="Arial" w:hAnsi="Arial"/>
-        </w:rPr>
-        <w:t xml:space="preserve">s views. </w:t>
+          <w:rFonts w:ascii="Arial" w:eastAsia="Arial" w:hAnsi="Arial" w:cs="Arial"/>
+        </w:rPr>
+      </w:pPr>
+      <w:r>
+        <w:rPr>
+          <w:rFonts w:ascii="Arial" w:hAnsi="Arial"/>
+        </w:rPr>
+        <w:t xml:space="preserve">You will be randomly assigned to view an avatar from a person you might have a conversation with along with a profile describing that person’s views. </w:t>
       </w:r>
     </w:p>
     <w:p>
@@ -647,7 +454,7 @@
         <w:pStyle w:val="BodyA"/>
         <w:spacing w:after="0"/>
         <w:rPr>
-          <w:rFonts w:ascii="Arial" w:hAnsi="Arial" w:eastAsia="Arial" w:cs="Arial"/>
+          <w:rFonts w:ascii="Arial" w:eastAsia="Arial" w:hAnsi="Arial" w:cs="Arial"/>
           <w:u w:val="single"/>
         </w:rPr>
       </w:pPr>
@@ -657,70 +464,26 @@
         <w:pStyle w:val="BodyA"/>
         <w:spacing w:after="0"/>
         <w:rPr>
-          <w:rFonts w:ascii="Arial" w:hAnsi="Arial" w:eastAsia="Arial" w:cs="Arial"/>
-        </w:rPr>
-      </w:pPr>
-      <w:r>
-        <w:rPr>
-          <w:rFonts w:ascii="Arial" w:hAnsi="Arial"/>
-        </w:rPr>
-        <w:t xml:space="preserve">The treatment you get </w:t>
-      </w:r>
-      <w:commentRangeStart w:id="3"/>
-      <w:commentRangeStart w:id="1665870365"/>
-      <w:r>
-        <w:rPr>
-          <w:rFonts w:ascii="Arial" w:hAnsi="Arial"/>
-        </w:rPr>
-        <w:t xml:space="preserve">will </w:t>
-      </w:r>
-      <w:ins w:author="Damon Roberts" w:date="2024-03-06T18:22:59.873Z" w:id="429960262">
-        <w:r>
-          <w:rPr>
-            <w:rFonts w:ascii="Arial" w:hAnsi="Arial"/>
-          </w:rPr>
-          <w:t>b</w:t>
-        </w:r>
-      </w:ins>
-      <w:ins w:author="Damon Roberts" w:date="2024-03-06T18:23:00.26Z" w:id="958167805">
-        <w:r>
-          <w:rPr>
-            <w:rFonts w:ascii="Arial" w:hAnsi="Arial"/>
-          </w:rPr>
-          <w:t xml:space="preserve">e </w:t>
-        </w:r>
-      </w:ins>
-      <w:r>
-        <w:rPr>
-          <w:rFonts w:ascii="Arial" w:hAnsi="Arial"/>
-        </w:rPr>
-        <w:t>chosen</w:t>
-      </w:r>
-      <w:r>
-        <w:rPr>
-          <w:rFonts w:ascii="Arial" w:hAnsi="Arial"/>
-        </w:rPr>
-        <w:t xml:space="preserve"> by chance</w:t>
-      </w:r>
-      <w:commentRangeEnd w:id="3"/>
-      <w:r>
-        <w:rPr>
-          <w:rStyle w:val="CommentReference"/>
-        </w:rPr>
-        <w:commentReference w:id="3"/>
-      </w:r>
-      <w:commentRangeEnd w:id="1665870365"/>
-      <w:r>
-        <w:rPr>
-          <w:rStyle w:val="CommentReference"/>
-        </w:rPr>
-        <w:commentReference w:id="1665870365"/>
-      </w:r>
-      <w:r>
-        <w:rPr>
-          <w:rFonts w:ascii="Arial" w:hAnsi="Arial"/>
-        </w:rPr>
-        <w:t>, like flipping a coin. Neither you nor the researcher will choose what treatment you get. You will have a one in three chance of being given each treatment. Neither you nor the researcher will know which treatment you are getting.</w:t>
+          <w:rFonts w:ascii="Arial" w:eastAsia="Arial" w:hAnsi="Arial" w:cs="Arial"/>
+        </w:rPr>
+      </w:pPr>
+      <w:r>
+        <w:rPr>
+          <w:rFonts w:ascii="Arial" w:hAnsi="Arial"/>
+        </w:rPr>
+        <w:t xml:space="preserve">The treatment you get will </w:t>
+      </w:r>
+      <w:r>
+        <w:rPr>
+          <w:rFonts w:ascii="Arial" w:hAnsi="Arial"/>
+        </w:rPr>
+        <w:t xml:space="preserve">be </w:t>
+      </w:r>
+      <w:r>
+        <w:rPr>
+          <w:rFonts w:ascii="Arial" w:hAnsi="Arial"/>
+        </w:rPr>
+        <w:t>chosen by chance, like flipping a coin. Neither you nor the researcher will choose what treatment you get. You will have a one in three chance of being given each treatment. Neither you nor the researcher will know which treatment you are getting.</w:t>
       </w:r>
     </w:p>
     <w:p>
@@ -728,7 +491,7 @@
         <w:pStyle w:val="BodyA"/>
         <w:spacing w:after="0"/>
         <w:rPr>
-          <w:rFonts w:ascii="Arial" w:hAnsi="Arial" w:eastAsia="Arial" w:cs="Arial"/>
+          <w:rFonts w:ascii="Arial" w:eastAsia="Arial" w:hAnsi="Arial" w:cs="Arial"/>
         </w:rPr>
       </w:pPr>
     </w:p>
@@ -737,20 +500,14 @@
         <w:pStyle w:val="BodyA"/>
         <w:spacing w:after="0"/>
         <w:rPr>
-          <w:rFonts w:ascii="Arial" w:hAnsi="Arial" w:eastAsia="Arial" w:cs="Arial"/>
-        </w:rPr>
-      </w:pPr>
-      <w:r>
-        <w:rPr>
-          <w:rFonts w:ascii="Arial" w:hAnsi="Arial"/>
-        </w:rPr>
-        <w:t xml:space="preserve">We cannot tell you everything about what we are doing in this study or why. However, a full explanation of the purpose of the research and procedures will be provided </w:t>
-      </w:r>
-      <w:r>
-        <w:rPr>
-          <w:rFonts w:ascii="Arial" w:hAnsi="Arial"/>
-        </w:rPr>
-        <w:t>after you complete the study.</w:t>
+          <w:rFonts w:ascii="Arial" w:eastAsia="Arial" w:hAnsi="Arial" w:cs="Arial"/>
+        </w:rPr>
+      </w:pPr>
+      <w:r>
+        <w:rPr>
+          <w:rFonts w:ascii="Arial" w:hAnsi="Arial"/>
+        </w:rPr>
+        <w:t>We cannot tell you everything about what we are doing in this study or why. However, a full explanation of the purpose of the research and procedures will be provided after you complete the study.</w:t>
       </w:r>
     </w:p>
     <w:p>
@@ -758,7 +515,7 @@
         <w:pStyle w:val="BodyA"/>
         <w:spacing w:after="0"/>
         <w:rPr>
-          <w:rFonts w:ascii="Arial" w:hAnsi="Arial" w:eastAsia="Arial" w:cs="Arial"/>
+          <w:rFonts w:ascii="Arial" w:eastAsia="Arial" w:hAnsi="Arial" w:cs="Arial"/>
           <w:b/>
           <w:bCs/>
           <w:i/>
@@ -773,7 +530,7 @@
         <w:pStyle w:val="BodyText"/>
         <w:spacing w:after="0"/>
         <w:rPr>
-          <w:rFonts w:ascii="Arial" w:hAnsi="Arial" w:eastAsia="Arial" w:cs="Arial"/>
+          <w:rFonts w:ascii="Arial" w:eastAsia="Arial" w:hAnsi="Arial" w:cs="Arial"/>
           <w:b/>
           <w:bCs/>
           <w:i/>
@@ -796,7 +553,7 @@
         <w:pStyle w:val="BodyText"/>
         <w:spacing w:after="0"/>
         <w:rPr>
-          <w:rFonts w:ascii="Arial" w:hAnsi="Arial" w:eastAsia="Arial" w:cs="Arial"/>
+          <w:rFonts w:ascii="Arial" w:eastAsia="Arial" w:hAnsi="Arial" w:cs="Arial"/>
         </w:rPr>
       </w:pPr>
     </w:p>
@@ -805,7 +562,7 @@
         <w:pStyle w:val="BodyA"/>
         <w:spacing w:after="0"/>
         <w:rPr>
-          <w:rFonts w:ascii="Arial" w:hAnsi="Arial" w:eastAsia="Arial" w:cs="Arial"/>
+          <w:rFonts w:ascii="Arial" w:eastAsia="Arial" w:hAnsi="Arial" w:cs="Arial"/>
           <w:sz w:val="22"/>
           <w:szCs w:val="22"/>
         </w:rPr>
@@ -816,7 +573,6 @@
           <w:sz w:val="22"/>
           <w:szCs w:val="22"/>
         </w:rPr>
-        <w:lastRenderedPageBreak/>
         <w:t xml:space="preserve">Whether or not you take part in this research is your choice. You can leave the research at any </w:t>
       </w:r>
       <w:proofErr w:type="gramStart"/>
@@ -843,7 +599,7 @@
         <w:pStyle w:val="BodyA"/>
         <w:spacing w:after="0"/>
         <w:rPr>
-          <w:rFonts w:ascii="Arial" w:hAnsi="Arial" w:eastAsia="Arial" w:cs="Arial"/>
+          <w:rFonts w:ascii="Arial" w:eastAsia="Arial" w:hAnsi="Arial" w:cs="Arial"/>
           <w:sz w:val="22"/>
           <w:szCs w:val="22"/>
         </w:rPr>
@@ -854,8 +610,7 @@
         <w:pStyle w:val="BodyA"/>
         <w:spacing w:after="0"/>
         <w:rPr>
-          <w:del w:author="Damon Roberts" w:date="2024-03-06T18:23:16.165Z" w:id="1106772202"/>
-          <w:rFonts w:ascii="Arial" w:hAnsi="Arial" w:eastAsia="Arial" w:cs="Arial"/>
+          <w:rFonts w:ascii="Arial" w:eastAsia="Arial" w:hAnsi="Arial" w:cs="Arial"/>
           <w:sz w:val="22"/>
           <w:szCs w:val="22"/>
         </w:rPr>
@@ -868,107 +623,22 @@
         </w:rPr>
         <w:t xml:space="preserve">The person in charge of the research study can remove you from the research study without your approval. </w:t>
       </w:r>
-      <w:ins w:author="Damon Roberts" w:date="2024-03-06T18:23:26.406Z" w:id="343221822">
-        <w:r>
-          <w:rPr>
-            <w:rFonts w:ascii="Arial" w:hAnsi="Arial"/>
-            <w:sz w:val="22"/>
-            <w:szCs w:val="22"/>
-          </w:rPr>
-          <w:t>Possible reasons</w:t>
-        </w:r>
-        <w:r>
-          <w:rPr>
-            <w:rFonts w:ascii="Arial" w:hAnsi="Arial"/>
-            <w:sz w:val="22"/>
-            <w:szCs w:val="22"/>
-          </w:rPr>
-          <w:t xml:space="preserve"> for </w:t>
-        </w:r>
-        <w:r>
-          <w:rPr>
-            <w:rFonts w:ascii="Arial" w:hAnsi="Arial"/>
-            <w:sz w:val="22"/>
-            <w:szCs w:val="22"/>
-          </w:rPr>
-          <w:t>remove</w:t>
-        </w:r>
-        <w:r>
-          <w:rPr>
-            <w:rFonts w:ascii="Arial" w:hAnsi="Arial"/>
-            <w:sz w:val="22"/>
-            <w:szCs w:val="22"/>
-          </w:rPr>
-          <w:t xml:space="preserve"> include taking longer than </w:t>
-        </w:r>
-      </w:ins>
-      <w:ins w:author="Damon Roberts" w:date="2024-03-06T18:25:38.587Z" w:id="1402621203">
-        <w:r>
-          <w:rPr>
-            <w:rFonts w:ascii="Arial" w:hAnsi="Arial"/>
-            <w:sz w:val="22"/>
-            <w:szCs w:val="22"/>
-          </w:rPr>
-          <w:t>the maximum estimated time to complete the study (33 minutes).</w:t>
-        </w:r>
-      </w:ins>
-      <w:del w:author="Damon Roberts" w:date="2024-03-06T18:23:16.166Z" w:id="1340482626">
-        <w:r>
-          <w:rPr>
-            <w:rFonts w:ascii="Arial" w:hAnsi="Arial"/>
-            <w:sz w:val="22"/>
-            <w:szCs w:val="22"/>
-          </w:rPr>
-          <w:delText xml:space="preserve">Possible reasons for </w:delText>
-        </w:r>
-      </w:del>
-      <w:commentRangeStart w:id="4"/>
-      <w:commentRangeStart w:id="251922101"/>
-      <w:del w:author="Damon Roberts" w:date="2024-03-06T18:23:16.166Z" w:id="445138329">
-        <w:r>
-          <w:rPr>
-            <w:rFonts w:ascii="Arial" w:hAnsi="Arial"/>
-            <w:sz w:val="22"/>
-            <w:szCs w:val="22"/>
-          </w:rPr>
-          <w:delText xml:space="preserve">removal include using Safari as your web browser </w:delText>
-        </w:r>
-      </w:del>
-      <w:commentRangeEnd w:id="4"/>
-      <w:r>
-        <w:rPr>
-          <w:rStyle w:val="CommentReference"/>
-        </w:rPr>
-        <w:commentReference w:id="4"/>
-      </w:r>
-      <w:commentRangeEnd w:id="251922101"/>
-      <w:r>
-        <w:rPr>
-          <w:rStyle w:val="CommentReference"/>
-        </w:rPr>
-        <w:commentReference w:id="251922101"/>
-      </w:r>
-      <w:del w:author="Damon Roberts" w:date="2024-03-06T18:23:16.166Z" w:id="1763012279">
-        <w:r>
-          <w:rPr>
-            <w:rFonts w:ascii="Arial" w:hAnsi="Arial"/>
-            <w:sz w:val="22"/>
-            <w:szCs w:val="22"/>
-          </w:rPr>
-          <w:delText>(which interferes with the study set-up).</w:delText>
-        </w:r>
-      </w:del>
-    </w:p>
-    <w:p>
-      <w:pPr>
-        <w:pStyle w:val="BodyA"/>
-        <w:spacing w:after="0"/>
-        <w:rPr>
-          <w:rFonts w:ascii="Arial" w:hAnsi="Arial" w:eastAsia="Arial" w:cs="Arial"/>
+      <w:r>
+        <w:rPr>
+          <w:rFonts w:ascii="Arial" w:hAnsi="Arial"/>
           <w:sz w:val="22"/>
           <w:szCs w:val="22"/>
         </w:rPr>
-      </w:pPr>
+        <w:t xml:space="preserve">Possible reasons for remove include taking longer than </w:t>
+      </w:r>
+      <w:r>
+        <w:rPr>
+          <w:rFonts w:ascii="Arial" w:hAnsi="Arial"/>
+          <w:sz w:val="22"/>
+          <w:szCs w:val="22"/>
+        </w:rPr>
+        <w:t>the maximum estimated time to complete the study (33 minutes).</w:t>
+      </w:r>
     </w:p>
     <w:p>
       <w:pPr>
@@ -999,7 +669,7 @@
         <w:pStyle w:val="BodyA"/>
         <w:spacing w:after="0"/>
         <w:rPr>
-          <w:rFonts w:ascii="Arial" w:hAnsi="Arial" w:eastAsia="Arial" w:cs="Arial"/>
+          <w:rFonts w:ascii="Arial" w:eastAsia="Arial" w:hAnsi="Arial" w:cs="Arial"/>
           <w:b/>
           <w:bCs/>
           <w:i/>
@@ -1012,7 +682,7 @@
         <w:pStyle w:val="BodyA"/>
         <w:spacing w:after="0"/>
         <w:rPr>
-          <w:rFonts w:ascii="Arial" w:hAnsi="Arial" w:eastAsia="Arial" w:cs="Arial"/>
+          <w:rFonts w:ascii="Arial" w:eastAsia="Arial" w:hAnsi="Arial" w:cs="Arial"/>
         </w:rPr>
       </w:pPr>
     </w:p>
@@ -1021,7 +691,7 @@
         <w:pStyle w:val="BodyA"/>
         <w:spacing w:after="0"/>
         <w:rPr>
-          <w:rFonts w:ascii="Arial" w:hAnsi="Arial" w:eastAsia="Arial" w:cs="Arial"/>
+          <w:rFonts w:ascii="Arial" w:eastAsia="Arial" w:hAnsi="Arial" w:cs="Arial"/>
           <w:b/>
           <w:bCs/>
           <w:i/>
@@ -1044,7 +714,7 @@
         <w:pStyle w:val="BodyText"/>
         <w:spacing w:after="0"/>
         <w:rPr>
-          <w:rFonts w:ascii="Arial" w:hAnsi="Arial" w:eastAsia="Arial" w:cs="Arial"/>
+          <w:rFonts w:ascii="Arial" w:eastAsia="Arial" w:hAnsi="Arial" w:cs="Arial"/>
         </w:rPr>
       </w:pPr>
     </w:p>
@@ -1053,20 +723,14 @@
         <w:pStyle w:val="BodyText"/>
         <w:spacing w:after="0"/>
         <w:rPr>
-          <w:rFonts w:ascii="Arial" w:hAnsi="Arial" w:eastAsia="Arial" w:cs="Arial"/>
-        </w:rPr>
-      </w:pPr>
-      <w:r>
-        <w:rPr>
-          <w:rFonts w:ascii="Arial" w:hAnsi="Arial"/>
-        </w:rPr>
-        <w:t>Information obtained about you for this study will be kept confidential to the extent allowed by law. Research information that identifies you may be shared with the University of Colorado Boulder Institutional Review Board (IRB) and others who are responsible for ensuring compliance with laws and regulations related to research, including people on behalf of the Office for Human Research Protections. The information from this research may be published for scientific purposes; however, your identity will no</w:t>
-      </w:r>
-      <w:r>
-        <w:rPr>
-          <w:rFonts w:ascii="Arial" w:hAnsi="Arial"/>
-        </w:rPr>
-        <w:t xml:space="preserve">t be given out. </w:t>
+          <w:rFonts w:ascii="Arial" w:eastAsia="Arial" w:hAnsi="Arial" w:cs="Arial"/>
+        </w:rPr>
+      </w:pPr>
+      <w:r>
+        <w:rPr>
+          <w:rFonts w:ascii="Arial" w:hAnsi="Arial"/>
+        </w:rPr>
+        <w:t xml:space="preserve">Information obtained about you for this study will be kept confidential to the extent allowed by law. Research information that identifies you may be shared with the University of Colorado Boulder Institutional Review Board (IRB) and others who are responsible for ensuring compliance with laws and regulations related to research, including people on behalf of the Office for Human Research Protections. The information from this research may be published for scientific purposes; however, your identity will not be given out. </w:t>
       </w:r>
     </w:p>
     <w:p>
@@ -1074,7 +738,7 @@
         <w:pStyle w:val="BodyText"/>
         <w:spacing w:after="0"/>
         <w:rPr>
-          <w:rFonts w:ascii="Arial" w:hAnsi="Arial" w:eastAsia="Arial" w:cs="Arial"/>
+          <w:rFonts w:ascii="Arial" w:eastAsia="Arial" w:hAnsi="Arial" w:cs="Arial"/>
         </w:rPr>
       </w:pPr>
     </w:p>
@@ -1083,7 +747,7 @@
         <w:pStyle w:val="BodyText"/>
         <w:spacing w:after="0"/>
         <w:rPr>
-          <w:rFonts w:ascii="Arial" w:hAnsi="Arial" w:eastAsia="Arial" w:cs="Arial"/>
+          <w:rFonts w:ascii="Arial" w:eastAsia="Arial" w:hAnsi="Arial" w:cs="Arial"/>
         </w:rPr>
       </w:pPr>
       <w:r>
@@ -1159,21 +823,14 @@
           <w:rStyle w:val="NoneA"/>
           <w:rFonts w:ascii="Arial" w:hAnsi="Arial"/>
         </w:rPr>
-        <w:t xml:space="preserve">Harm that may </w:t>
-      </w:r>
+        <w:t xml:space="preserve">Harm that may come to you or </w:t>
+      </w:r>
+      <w:proofErr w:type="gramStart"/>
       <w:r>
         <w:rPr>
           <w:rStyle w:val="NoneA"/>
           <w:rFonts w:ascii="Arial" w:hAnsi="Arial"/>
         </w:rPr>
-        <w:t xml:space="preserve">come to you or </w:t>
-      </w:r>
-      <w:proofErr w:type="gramStart"/>
-      <w:r>
-        <w:rPr>
-          <w:rStyle w:val="NoneA"/>
-          <w:rFonts w:ascii="Arial" w:hAnsi="Arial"/>
-        </w:rPr>
         <w:t>others</w:t>
       </w:r>
       <w:proofErr w:type="gramEnd"/>
@@ -1183,7 +840,7 @@
         <w:pStyle w:val="BodyA"/>
         <w:spacing w:after="0"/>
         <w:rPr>
-          <w:rFonts w:ascii="Arial" w:hAnsi="Arial" w:eastAsia="Arial" w:cs="Arial"/>
+          <w:rFonts w:ascii="Arial" w:eastAsia="Arial" w:hAnsi="Arial" w:cs="Arial"/>
           <w:shd w:val="clear" w:color="auto" w:fill="D9D9D9"/>
         </w:rPr>
       </w:pPr>
@@ -1193,7 +850,7 @@
         <w:pStyle w:val="BodyA"/>
         <w:spacing w:after="0"/>
         <w:rPr>
-          <w:rFonts w:ascii="Arial" w:hAnsi="Arial" w:eastAsia="Arial" w:cs="Arial"/>
+          <w:rFonts w:ascii="Arial" w:eastAsia="Arial" w:hAnsi="Arial" w:cs="Arial"/>
           <w:b/>
           <w:bCs/>
           <w:i/>
@@ -1216,7 +873,7 @@
         <w:pStyle w:val="BodyText"/>
         <w:spacing w:after="0"/>
         <w:rPr>
-          <w:rFonts w:ascii="Arial" w:hAnsi="Arial" w:eastAsia="Arial" w:cs="Arial"/>
+          <w:rFonts w:ascii="Arial" w:eastAsia="Arial" w:hAnsi="Arial" w:cs="Arial"/>
         </w:rPr>
       </w:pPr>
     </w:p>
@@ -1225,7 +882,7 @@
         <w:pStyle w:val="BodyText"/>
         <w:spacing w:after="0"/>
         <w:rPr>
-          <w:rFonts w:ascii="Arial" w:hAnsi="Arial" w:eastAsia="Arial" w:cs="Arial"/>
+          <w:rFonts w:ascii="Arial" w:eastAsia="Arial" w:hAnsi="Arial" w:cs="Arial"/>
         </w:rPr>
       </w:pPr>
       <w:r>
@@ -1240,7 +897,7 @@
         <w:pStyle w:val="BodyText"/>
         <w:spacing w:after="0"/>
         <w:rPr>
-          <w:rFonts w:ascii="Arial" w:hAnsi="Arial" w:eastAsia="Arial" w:cs="Arial"/>
+          <w:rFonts w:ascii="Arial" w:eastAsia="Arial" w:hAnsi="Arial" w:cs="Arial"/>
         </w:rPr>
       </w:pPr>
     </w:p>
@@ -1249,7 +906,7 @@
         <w:pStyle w:val="BodyText"/>
         <w:spacing w:after="0"/>
         <w:rPr>
-          <w:rFonts w:ascii="Arial" w:hAnsi="Arial" w:eastAsia="Arial" w:cs="Arial"/>
+          <w:rFonts w:ascii="Arial" w:eastAsia="Arial" w:hAnsi="Arial" w:cs="Arial"/>
         </w:rPr>
       </w:pPr>
       <w:r>
@@ -1264,7 +921,7 @@
         <w:pStyle w:val="BodyText"/>
         <w:spacing w:after="0"/>
         <w:rPr>
-          <w:rFonts w:ascii="Arial" w:hAnsi="Arial" w:eastAsia="Arial" w:cs="Arial"/>
+          <w:rFonts w:ascii="Arial" w:eastAsia="Arial" w:hAnsi="Arial" w:cs="Arial"/>
         </w:rPr>
       </w:pPr>
     </w:p>
@@ -1279,7 +936,7 @@
         <w:pStyle w:val="BodyA"/>
         <w:spacing w:after="0"/>
         <w:rPr>
-          <w:rFonts w:ascii="Arial" w:hAnsi="Arial" w:eastAsia="Arial" w:cs="Arial"/>
+          <w:rFonts w:ascii="Arial" w:eastAsia="Arial" w:hAnsi="Arial" w:cs="Arial"/>
           <w:b/>
           <w:bCs/>
           <w:i/>
@@ -1304,7 +961,7 @@
         <w:pStyle w:val="BodyText"/>
         <w:spacing w:after="0"/>
         <w:rPr>
-          <w:rFonts w:ascii="Arial" w:hAnsi="Arial" w:eastAsia="Arial" w:cs="Arial"/>
+          <w:rFonts w:ascii="Arial" w:eastAsia="Arial" w:hAnsi="Arial" w:cs="Arial"/>
         </w:rPr>
       </w:pPr>
     </w:p>
@@ -1313,20 +970,14 @@
         <w:pStyle w:val="BodyText"/>
         <w:spacing w:after="0"/>
         <w:rPr>
-          <w:rFonts w:ascii="Arial" w:hAnsi="Arial" w:eastAsia="Arial" w:cs="Arial"/>
-        </w:rPr>
-      </w:pPr>
-      <w:r>
-        <w:rPr>
-          <w:rFonts w:ascii="Arial" w:hAnsi="Arial"/>
-        </w:rPr>
-        <w:t xml:space="preserve">If you have questions, concerns, or complaints, or think the research has hurt you, talk to the research team at </w:t>
-      </w:r>
-      <w:r>
-        <w:rPr>
-          <w:rFonts w:ascii="Arial" w:hAnsi="Arial"/>
-        </w:rPr>
-        <w:t>Damon.roberts-1@colorado.edu.</w:t>
+          <w:rFonts w:ascii="Arial" w:eastAsia="Arial" w:hAnsi="Arial" w:cs="Arial"/>
+        </w:rPr>
+      </w:pPr>
+      <w:r>
+        <w:rPr>
+          <w:rFonts w:ascii="Arial" w:hAnsi="Arial"/>
+        </w:rPr>
+        <w:t>If you have questions, concerns, or complaints, or think the research has hurt you, talk to the research team at Damon.roberts-1@colorado.edu.</w:t>
       </w:r>
     </w:p>
     <w:p>
@@ -1334,7 +985,7 @@
         <w:pStyle w:val="BodyText"/>
         <w:spacing w:after="0"/>
         <w:rPr>
-          <w:rFonts w:ascii="Arial" w:hAnsi="Arial" w:eastAsia="Arial" w:cs="Arial"/>
+          <w:rFonts w:ascii="Arial" w:eastAsia="Arial" w:hAnsi="Arial" w:cs="Arial"/>
         </w:rPr>
       </w:pPr>
     </w:p>
@@ -1344,7 +995,7 @@
         <w:spacing w:after="0"/>
         <w:rPr>
           <w:rStyle w:val="None"/>
-          <w:rFonts w:ascii="Arial" w:hAnsi="Arial" w:eastAsia="Arial" w:cs="Arial"/>
+          <w:rFonts w:ascii="Arial" w:eastAsia="Arial" w:hAnsi="Arial" w:cs="Arial"/>
         </w:rPr>
       </w:pPr>
       <w:r>
@@ -1353,7 +1004,7 @@
         </w:rPr>
         <w:t xml:space="preserve">This research has been reviewed and approved by an IRB. You may talk to them at (303) 735-3702 or </w:t>
       </w:r>
-      <w:hyperlink w:history="1" r:id="rId11">
+      <w:hyperlink r:id="rId7" w:history="1">
         <w:r>
           <w:rPr>
             <w:rStyle w:val="Hyperlink0"/>
@@ -1461,25 +1112,29 @@
           <w:rStyle w:val="NoneA"/>
           <w:rFonts w:ascii="Arial" w:hAnsi="Arial"/>
         </w:rPr>
-        <w:t xml:space="preserve">You want to get information or </w:t>
-      </w:r>
-      <w:r>
-        <w:rPr>
-          <w:rStyle w:val="NoneA"/>
-          <w:rFonts w:ascii="Arial" w:hAnsi="Arial"/>
-        </w:rPr>
-        <w:t>provide input about this research.</w:t>
+        <w:t>You want to get information or provide input about this research.</w:t>
       </w:r>
     </w:p>
     <w:p>
       <w:pPr>
         <w:pStyle w:val="BodyText"/>
+        <w:tabs>
+          <w:tab w:val="left" w:pos="9216"/>
+        </w:tabs>
         <w:spacing w:after="0"/>
         <w:rPr>
           <w:rStyle w:val="None"/>
-          <w:rFonts w:ascii="Arial" w:hAnsi="Arial" w:eastAsia="Arial" w:cs="Arial"/>
-        </w:rPr>
-      </w:pPr>
+          <w:rFonts w:ascii="Arial" w:eastAsia="Arial" w:hAnsi="Arial" w:cs="Arial"/>
+        </w:rPr>
+      </w:pPr>
+      <w:r>
+        <w:rPr>
+          <w:rStyle w:val="None"/>
+          <w:rFonts w:ascii="Arial" w:eastAsia="Arial" w:hAnsi="Arial" w:cs="Arial"/>
+        </w:rPr>
+        <w:lastRenderedPageBreak/>
+        <w:tab/>
+      </w:r>
     </w:p>
     <w:p>
       <w:pPr>
@@ -1487,7 +1142,7 @@
         <w:spacing w:after="0"/>
         <w:rPr>
           <w:rStyle w:val="None"/>
-          <w:rFonts w:ascii="Arial" w:hAnsi="Arial" w:eastAsia="Arial" w:cs="Arial"/>
+          <w:rFonts w:ascii="Arial" w:eastAsia="Arial" w:hAnsi="Arial" w:cs="Arial"/>
           <w:b/>
           <w:bCs/>
           <w:i/>
@@ -1512,7 +1167,7 @@
         <w:spacing w:after="0"/>
         <w:rPr>
           <w:rStyle w:val="None"/>
-          <w:rFonts w:ascii="Arial" w:hAnsi="Arial" w:eastAsia="Arial" w:cs="Arial"/>
+          <w:rFonts w:ascii="Arial" w:eastAsia="Arial" w:hAnsi="Arial" w:cs="Arial"/>
         </w:rPr>
       </w:pPr>
     </w:p>
@@ -1522,7 +1177,7 @@
         <w:spacing w:after="0"/>
         <w:rPr>
           <w:rStyle w:val="None"/>
-          <w:rFonts w:ascii="Arial" w:hAnsi="Arial" w:eastAsia="Arial" w:cs="Arial"/>
+          <w:rFonts w:ascii="Arial" w:eastAsia="Arial" w:hAnsi="Arial" w:cs="Arial"/>
         </w:rPr>
       </w:pPr>
     </w:p>
@@ -1532,7 +1187,7 @@
         <w:spacing w:after="0"/>
         <w:rPr>
           <w:rStyle w:val="None"/>
-          <w:rFonts w:ascii="Arial" w:hAnsi="Arial" w:eastAsia="Arial" w:cs="Arial"/>
+          <w:rFonts w:ascii="Arial" w:eastAsia="Arial" w:hAnsi="Arial" w:cs="Arial"/>
         </w:rPr>
       </w:pPr>
       <w:r>
@@ -1540,35 +1195,7 @@
           <w:rStyle w:val="None"/>
           <w:rFonts w:ascii="Arial" w:hAnsi="Arial"/>
         </w:rPr>
-        <w:t xml:space="preserve">Please click the </w:t>
-      </w:r>
-      <w:r>
-        <w:rPr>
-          <w:rStyle w:val="None"/>
-          <w:rFonts w:ascii="Arial" w:hAnsi="Arial"/>
-        </w:rPr>
-        <w:t>“</w:t>
-      </w:r>
-      <w:r>
-        <w:rPr>
-          <w:rStyle w:val="None"/>
-          <w:rFonts w:ascii="Arial" w:hAnsi="Arial"/>
-        </w:rPr>
-        <w:t>Agree to participate</w:t>
-      </w:r>
-      <w:r>
-        <w:rPr>
-          <w:rStyle w:val="None"/>
-          <w:rFonts w:ascii="Arial" w:hAnsi="Arial"/>
-        </w:rPr>
-        <w:t xml:space="preserve">” </w:t>
-      </w:r>
-      <w:r>
-        <w:rPr>
-          <w:rStyle w:val="None"/>
-          <w:rFonts w:ascii="Arial" w:hAnsi="Arial"/>
-        </w:rPr>
-        <w:t xml:space="preserve">button below if you </w:t>
+        <w:t xml:space="preserve">Please click the “Agree to participate” button below if you </w:t>
       </w:r>
       <w:r>
         <w:rPr>
@@ -1609,7 +1236,7 @@
         <w:spacing w:after="0"/>
         <w:rPr>
           <w:rStyle w:val="None"/>
-          <w:rFonts w:ascii="Arial" w:hAnsi="Arial" w:eastAsia="Arial" w:cs="Arial"/>
+          <w:rFonts w:ascii="Arial" w:eastAsia="Arial" w:hAnsi="Arial" w:cs="Arial"/>
         </w:rPr>
       </w:pPr>
     </w:p>
@@ -1629,6 +1256,7 @@
         </w:rPr>
         <w:t xml:space="preserve">Agree to </w:t>
       </w:r>
+      <w:proofErr w:type="gramStart"/>
       <w:r>
         <w:rPr>
           <w:rStyle w:val="None"/>
@@ -1636,13 +1264,73 @@
         </w:rPr>
         <w:t>participate</w:t>
       </w:r>
+      <w:proofErr w:type="gramEnd"/>
+    </w:p>
+    <w:p/>
+    <w:p/>
+    <w:p/>
+    <w:p/>
+    <w:p/>
+    <w:p/>
+    <w:p/>
+    <w:p/>
+    <w:p/>
+    <w:p/>
+    <w:p/>
+    <w:p/>
+    <w:p/>
+    <w:p/>
+    <w:p/>
+    <w:p/>
+    <w:p/>
+    <w:p/>
+    <w:p/>
+    <w:p/>
+    <w:p/>
+    <w:p/>
+    <w:p/>
+    <w:p/>
+    <w:p/>
+    <w:p/>
+    <w:p/>
+    <w:p/>
+    <w:p/>
+    <w:p/>
+    <w:p/>
+    <w:p/>
+    <w:p/>
+    <w:p/>
+    <w:p/>
+    <w:p/>
+    <w:p/>
+    <w:p/>
+    <w:p/>
+    <w:p/>
+    <w:p>
+      <w:pPr>
+        <w:tabs>
+          <w:tab w:val="left" w:pos="7152"/>
+        </w:tabs>
+      </w:pPr>
+      <w:r>
+        <w:lastRenderedPageBreak/>
+        <w:tab/>
+        <w:t xml:space="preserve">Approved </w:t>
+      </w:r>
+      <w:proofErr w:type="gramStart"/>
+      <w:r>
+        <w:t>3/8/2024</w:t>
+      </w:r>
+      <w:proofErr w:type="gramEnd"/>
     </w:p>
     <w:sectPr>
-      <w:headerReference w:type="default" r:id="rId12"/>
-      <w:footerReference w:type="default" r:id="rId13"/>
-      <w:headerReference w:type="first" r:id="rId14"/>
-      <w:footerReference w:type="first" r:id="rId15"/>
-      <w:pgSz w:w="12240" w:h="15840" w:orient="portrait"/>
+      <w:headerReference w:type="even" r:id="rId8"/>
+      <w:headerReference w:type="default" r:id="rId9"/>
+      <w:footerReference w:type="even" r:id="rId10"/>
+      <w:footerReference w:type="default" r:id="rId11"/>
+      <w:headerReference w:type="first" r:id="rId12"/>
+      <w:footerReference w:type="first" r:id="rId13"/>
+      <w:pgSz w:w="12240" w:h="15840"/>
       <w:pgMar w:top="450" w:right="1152" w:bottom="245" w:left="1152" w:header="720" w:footer="649" w:gutter="0"/>
       <w:cols w:space="720"/>
       <w:titlePg/>
@@ -1651,221 +1339,6 @@
 </w:document>
 </file>
 
-<file path=word/comments.xml><?xml version="1.0" encoding="utf-8"?>
-<w:comments xmlns:wpc="http://schemas.microsoft.com/office/word/2010/wordprocessingCanvas" xmlns:cx="http://schemas.microsoft.com/office/drawing/2014/chartex" xmlns:cx1="http://schemas.microsoft.com/office/drawing/2015/9/8/chartex" xmlns:cx2="http://schemas.microsoft.com/office/drawing/2015/10/21/chartex" xmlns:cx3="http://schemas.microsoft.com/office/drawing/2016/5/9/chartex" xmlns:cx4="http://schemas.microsoft.com/office/drawing/2016/5/10/chartex" xmlns:cx5="http://schemas.microsoft.com/office/drawing/2016/5/11/chartex" xmlns:cx6="http://schemas.microsoft.com/office/drawing/2016/5/12/chartex" xmlns:cx7="http://schemas.microsoft.com/office/drawing/2016/5/13/chartex" xmlns:cx8="http://schemas.microsoft.com/office/drawing/2016/5/14/chartex" xmlns:mc="http://schemas.openxmlformats.org/markup-compatibility/2006" xmlns:aink="http://schemas.microsoft.com/office/drawing/2016/ink" xmlns:am3d="http://schemas.microsoft.com/office/drawing/2017/model3d" xmlns:o="urn:schemas-microsoft-com:office:office" xmlns:oel="http://schemas.microsoft.com/office/2019/extlst" xmlns:r="http://schemas.openxmlformats.org/officeDocument/2006/relationships" xmlns:m="http://schemas.openxmlformats.org/officeDocument/2006/math" xmlns:v="urn:schemas-microsoft-com:vml" xmlns:wp14="http://schemas.microsoft.com/office/word/2010/wordprocessingDrawing" xmlns:wp="http://schemas.openxmlformats.org/drawingml/2006/wordprocessingDrawing" xmlns:w10="urn:schemas-microsoft-com:office:word" xmlns:w="http://schemas.openxmlformats.org/wordprocessingml/2006/main" xmlns:w14="http://schemas.microsoft.com/office/word/2010/wordml" xmlns:w15="http://schemas.microsoft.com/office/word/2012/wordml" xmlns:w16cex="http://schemas.microsoft.com/office/word/2018/wordml/cex" xmlns:w16cid="http://schemas.microsoft.com/office/word/2016/wordml/cid" xmlns:w16="http://schemas.microsoft.com/office/word/2018/wordml" xmlns:w16sdtdh="http://schemas.microsoft.com/office/word/2020/wordml/sdtdatahash" xmlns:w16se="http://schemas.microsoft.com/office/word/2015/wordml/symex" xmlns:wpg="http://schemas.microsoft.com/office/word/2010/wordprocessingGroup" xmlns:wpi="http://schemas.microsoft.com/office/word/2010/wordprocessingInk" xmlns:wne="http://schemas.microsoft.com/office/word/2006/wordml" xmlns:wps="http://schemas.microsoft.com/office/word/2010/wordprocessingShape" mc:Ignorable="w14 w15 w16se w16cid w16 w16cex w16sdtdh wp14">
-  <w:comment w:initials="CM" w:author="Catherine Matteson" w:date="2024-03-06T10:35:00Z" w:id="0">
-    <w:p>
-      <w:pPr>
-        <w:pStyle w:val="CommentText"/>
-      </w:pPr>
-      <w:r>
-        <w:rPr>
-          <w:rStyle w:val="CommentReference"/>
-        </w:rPr>
-        <w:annotationRef/>
-      </w:r>
-      <w:r>
-        <w:t>Please provide a brief, high level overview of the most important information participants will want to see before diving into the full form.</w:t>
-      </w:r>
-    </w:p>
-  </w:comment>
-  <w:comment w:initials="CM" w:author="Catherine Matteson" w:date="2024-03-06T10:37:00Z" w:id="1">
-    <w:p>
-      <w:pPr>
-        <w:pStyle w:val="CommentText"/>
-      </w:pPr>
-      <w:r>
-        <w:rPr>
-          <w:rStyle w:val="CommentReference"/>
-        </w:rPr>
-        <w:annotationRef/>
-      </w:r>
-      <w:r>
-        <w:t>Proof read</w:t>
-      </w:r>
-    </w:p>
-  </w:comment>
-  <w:comment w:initials="CM" w:author="Catherine Matteson" w:date="2024-03-06T10:37:00Z" w:id="2">
-    <w:p>
-      <w:pPr>
-        <w:pStyle w:val="CommentText"/>
-      </w:pPr>
-      <w:r>
-        <w:rPr>
-          <w:rStyle w:val="CommentReference"/>
-        </w:rPr>
-        <w:annotationRef/>
-      </w:r>
-      <w:r>
-        <w:t>Demographic and view point what's?</w:t>
-      </w:r>
-    </w:p>
-  </w:comment>
-  <w:comment w:initials="CM" w:author="Catherine Matteson" w:date="2024-03-06T10:38:00Z" w:id="3">
-    <w:p>
-      <w:pPr>
-        <w:pStyle w:val="CommentText"/>
-      </w:pPr>
-      <w:r>
-        <w:rPr>
-          <w:rStyle w:val="CommentReference"/>
-        </w:rPr>
-        <w:annotationRef/>
-      </w:r>
-      <w:r>
-        <w:t>Proof read</w:t>
-      </w:r>
-    </w:p>
-  </w:comment>
-  <w:comment w:initials="CM" w:author="Catherine Matteson" w:date="2024-03-06T10:39:00Z" w:id="4">
-    <w:p>
-      <w:pPr>
-        <w:pStyle w:val="CommentText"/>
-      </w:pPr>
-      <w:r>
-        <w:rPr>
-          <w:rStyle w:val="CommentReference"/>
-        </w:rPr>
-        <w:annotationRef/>
-      </w:r>
-      <w:r>
-        <w:t>The safari issue is not in your Protocol. You might also want to include this information in your recruitment text so people have a heads up.</w:t>
-      </w:r>
-    </w:p>
-  </w:comment>
-  <w:comment w:initials="DR" w:author="Damon Roberts" w:date="2024-03-06T13:21:53" w:id="487272359">
-    <w:p>
-      <w:pPr>
-        <w:pStyle w:val="CommentText"/>
-      </w:pPr>
-      <w:r>
-        <w:rPr/>
-        <w:t>Added. Thanks.</w:t>
-      </w:r>
-      <w:r>
-        <w:rPr>
-          <w:rStyle w:val="CommentReference"/>
-        </w:rPr>
-        <w:annotationRef/>
-      </w:r>
-    </w:p>
-  </w:comment>
-  <w:comment w:initials="DR" w:author="Damon Roberts" w:date="2024-03-06T13:21:59" w:id="370216251">
-    <w:p>
-      <w:pPr>
-        <w:pStyle w:val="CommentText"/>
-      </w:pPr>
-      <w:r>
-        <w:rPr/>
-        <w:t>Thanks for the catch.</w:t>
-      </w:r>
-      <w:r>
-        <w:rPr>
-          <w:rStyle w:val="CommentReference"/>
-        </w:rPr>
-        <w:annotationRef/>
-      </w:r>
-    </w:p>
-  </w:comment>
-  <w:comment w:initials="DR" w:author="Damon Roberts" w:date="2024-03-06T13:22:52" w:id="1024566973">
-    <w:p>
-      <w:pPr>
-        <w:pStyle w:val="CommentText"/>
-      </w:pPr>
-      <w:r>
-        <w:rPr/>
-        <w:t>Hopefully this clarifies it.</w:t>
-      </w:r>
-      <w:r>
-        <w:rPr>
-          <w:rStyle w:val="CommentReference"/>
-        </w:rPr>
-        <w:annotationRef/>
-      </w:r>
-    </w:p>
-  </w:comment>
-  <w:comment w:initials="DR" w:author="Damon Roberts" w:date="2024-03-06T13:23:06" w:id="1665870365">
-    <w:p>
-      <w:pPr>
-        <w:pStyle w:val="CommentText"/>
-      </w:pPr>
-      <w:r>
-        <w:rPr/>
-        <w:t>Thanks for the catch.</w:t>
-      </w:r>
-      <w:r>
-        <w:rPr>
-          <w:rStyle w:val="CommentReference"/>
-        </w:rPr>
-        <w:annotationRef/>
-      </w:r>
-    </w:p>
-  </w:comment>
-  <w:comment w:initials="DR" w:author="Damon Roberts" w:date="2024-03-06T13:25:49" w:id="251922101">
-    <w:p>
-      <w:pPr>
-        <w:pStyle w:val="CommentText"/>
-      </w:pPr>
-      <w:r>
-        <w:rPr/>
-        <w:t>Thank you for the catch. Fixed.</w:t>
-      </w:r>
-      <w:r>
-        <w:rPr>
-          <w:rStyle w:val="CommentReference"/>
-        </w:rPr>
-        <w:annotationRef/>
-      </w:r>
-    </w:p>
-  </w:comment>
-</w:comments>
-</file>
-
-<file path=word/commentsExtended.xml><?xml version="1.0" encoding="utf-8"?>
-<w15:commentsEx xmlns:mc="http://schemas.openxmlformats.org/markup-compatibility/2006" xmlns:w15="http://schemas.microsoft.com/office/word/2012/wordml" mc:Ignorable="w15">
-  <w15:commentEx w15:done="0" w15:paraId="330A8166"/>
-  <w15:commentEx w15:done="0" w15:paraId="376EDA26"/>
-  <w15:commentEx w15:done="0" w15:paraId="66D052A8"/>
-  <w15:commentEx w15:done="0" w15:paraId="44D48B67"/>
-  <w15:commentEx w15:done="0" w15:paraId="0779167D"/>
-  <w15:commentEx w15:done="0" w15:paraId="7624CE95" w15:paraIdParent="330A8166"/>
-  <w15:commentEx w15:done="0" w15:paraId="3D09000C" w15:paraIdParent="376EDA26"/>
-  <w15:commentEx w15:done="0" w15:paraId="5CC67A03" w15:paraIdParent="66D052A8"/>
-  <w15:commentEx w15:done="0" w15:paraId="3DF088D8" w15:paraIdParent="44D48B67"/>
-  <w15:commentEx w15:done="0" w15:paraId="2F00798E" w15:paraIdParent="0779167D"/>
-</w15:commentsEx>
-</file>
-
-<file path=word/commentsExtensible.xml><?xml version="1.0" encoding="utf-8"?>
-<w16cex:commentsExtensible xmlns:w16="http://schemas.microsoft.com/office/word/2018/wordml" xmlns:w16cex="http://schemas.microsoft.com/office/word/2018/wordml/cex" xmlns:mc="http://schemas.openxmlformats.org/markup-compatibility/2006" mc:Ignorable="w16 w16cex">
-  <w16cex:commentExtensible w16cex:durableId="258357B0" w16cex:dateUtc="2024-03-06T17:35:00Z"/>
-  <w16cex:commentExtensible w16cex:durableId="22067094" w16cex:dateUtc="2024-03-06T17:37:00Z"/>
-  <w16cex:commentExtensible w16cex:durableId="0D48AC39" w16cex:dateUtc="2024-03-06T17:37:00Z"/>
-  <w16cex:commentExtensible w16cex:durableId="465E3B67" w16cex:dateUtc="2024-03-06T17:38:00Z"/>
-  <w16cex:commentExtensible w16cex:durableId="22C51DE9" w16cex:dateUtc="2024-03-06T17:39:00Z"/>
-  <w16cex:commentExtensible w16cex:durableId="40E59BD9" w16cex:dateUtc="2024-03-06T18:21:53.943Z"/>
-  <w16cex:commentExtensible w16cex:durableId="73C1AC99" w16cex:dateUtc="2024-03-06T18:21:59.975Z"/>
-  <w16cex:commentExtensible w16cex:durableId="5D4CD42D" w16cex:dateUtc="2024-03-06T18:22:52.117Z"/>
-  <w16cex:commentExtensible w16cex:durableId="3E976E2F" w16cex:dateUtc="2024-03-06T18:23:06.191Z"/>
-  <w16cex:commentExtensible w16cex:durableId="1469C6A9" w16cex:dateUtc="2024-03-06T18:25:49.725Z"/>
-</w16cex:commentsExtensible>
-</file>
-
-<file path=word/commentsIds.xml><?xml version="1.0" encoding="utf-8"?>
-<w16cid:commentsIds xmlns:mc="http://schemas.openxmlformats.org/markup-compatibility/2006" xmlns:w16cid="http://schemas.microsoft.com/office/word/2016/wordml/cid" mc:Ignorable="w16cid">
-  <w16cid:commentId w16cid:paraId="330A8166" w16cid:durableId="258357B0"/>
-  <w16cid:commentId w16cid:paraId="376EDA26" w16cid:durableId="22067094"/>
-  <w16cid:commentId w16cid:paraId="66D052A8" w16cid:durableId="0D48AC39"/>
-  <w16cid:commentId w16cid:paraId="44D48B67" w16cid:durableId="465E3B67"/>
-  <w16cid:commentId w16cid:paraId="0779167D" w16cid:durableId="22C51DE9"/>
-  <w16cid:commentId w16cid:paraId="7624CE95" w16cid:durableId="40E59BD9"/>
-  <w16cid:commentId w16cid:paraId="3D09000C" w16cid:durableId="73C1AC99"/>
-  <w16cid:commentId w16cid:paraId="5CC67A03" w16cid:durableId="5D4CD42D"/>
-  <w16cid:commentId w16cid:paraId="3DF088D8" w16cid:durableId="3E976E2F"/>
-  <w16cid:commentId w16cid:paraId="2F00798E" w16cid:durableId="1469C6A9"/>
-</w16cid:commentsIds>
-</file>
-
 <file path=word/endnotes.xml><?xml version="1.0" encoding="utf-8"?>
 <w:endnotes xmlns:wpc="http://schemas.microsoft.com/office/word/2010/wordprocessingCanvas" xmlns:cx="http://schemas.microsoft.com/office/drawing/2014/chartex" xmlns:cx1="http://schemas.microsoft.com/office/drawing/2015/9/8/chartex" xmlns:cx2="http://schemas.microsoft.com/office/drawing/2015/10/21/chartex" xmlns:cx3="http://schemas.microsoft.com/office/drawing/2016/5/9/chartex" xmlns:cx4="http://schemas.microsoft.com/office/drawing/2016/5/10/chartex" xmlns:cx5="http://schemas.microsoft.com/office/drawing/2016/5/11/chartex" xmlns:cx6="http://schemas.microsoft.com/office/drawing/2016/5/12/chartex" xmlns:cx7="http://schemas.microsoft.com/office/drawing/2016/5/13/chartex" xmlns:cx8="http://schemas.microsoft.com/office/drawing/2016/5/14/chartex" xmlns:mc="http://schemas.openxmlformats.org/markup-compatibility/2006" xmlns:aink="http://schemas.microsoft.com/office/drawing/2016/ink" xmlns:am3d="http://schemas.microsoft.com/office/drawing/2017/model3d" xmlns:o="urn:schemas-microsoft-com:office:office" xmlns:oel="http://schemas.microsoft.com/office/2019/extlst" xmlns:r="http://schemas.openxmlformats.org/officeDocument/2006/relationships" xmlns:m="http://schemas.openxmlformats.org/officeDocument/2006/math" xmlns:v="urn:schemas-microsoft-com:vml" xmlns:wp14="http://schemas.microsoft.com/office/word/2010/wordprocessingDrawing" xmlns:wp="http://schemas.openxmlformats.org/drawingml/2006/wordprocessingDrawing" xmlns:w10="urn:schemas-microsoft-com:office:word" xmlns:w="http://schemas.openxmlformats.org/wordprocessingml/2006/main" xmlns:w14="http://schemas.microsoft.com/office/word/2010/wordml" xmlns:w15="http://schemas.microsoft.com/office/word/2012/wordml" xmlns:w16cex="http://schemas.microsoft.com/office/word/2018/wordml/cex" xmlns:w16cid="http://schemas.microsoft.com/office/word/2016/wordml/cid" xmlns:w16="http://schemas.microsoft.com/office/word/2018/wordml" xmlns:w16sdtdh="http://schemas.microsoft.com/office/word/2020/wordml/sdtdatahash" xmlns:w16se="http://schemas.microsoft.com/office/word/2015/wordml/symex" xmlns:wpg="http://schemas.microsoft.com/office/word/2010/wordprocessingGroup" xmlns:wpi="http://schemas.microsoft.com/office/word/2010/wordprocessingInk" xmlns:wne="http://schemas.microsoft.com/office/word/2006/wordml" xmlns:wps="http://schemas.microsoft.com/office/word/2010/wordprocessingShape" mc:Ignorable="w14 w15 w16se w16cid w16 w16cex w16sdtdh wp14">
   <w:endnote w:type="separator" w:id="-1">
@@ -1889,14 +1362,22 @@
 <w:ftr xmlns:wpc="http://schemas.microsoft.com/office/word/2010/wordprocessingCanvas" xmlns:cx="http://schemas.microsoft.com/office/drawing/2014/chartex" xmlns:cx1="http://schemas.microsoft.com/office/drawing/2015/9/8/chartex" xmlns:cx2="http://schemas.microsoft.com/office/drawing/2015/10/21/chartex" xmlns:cx3="http://schemas.microsoft.com/office/drawing/2016/5/9/chartex" xmlns:cx4="http://schemas.microsoft.com/office/drawing/2016/5/10/chartex" xmlns:cx5="http://schemas.microsoft.com/office/drawing/2016/5/11/chartex" xmlns:cx6="http://schemas.microsoft.com/office/drawing/2016/5/12/chartex" xmlns:cx7="http://schemas.microsoft.com/office/drawing/2016/5/13/chartex" xmlns:cx8="http://schemas.microsoft.com/office/drawing/2016/5/14/chartex" xmlns:mc="http://schemas.openxmlformats.org/markup-compatibility/2006" xmlns:aink="http://schemas.microsoft.com/office/drawing/2016/ink" xmlns:am3d="http://schemas.microsoft.com/office/drawing/2017/model3d" xmlns:o="urn:schemas-microsoft-com:office:office" xmlns:oel="http://schemas.microsoft.com/office/2019/extlst" xmlns:r="http://schemas.openxmlformats.org/officeDocument/2006/relationships" xmlns:m="http://schemas.openxmlformats.org/officeDocument/2006/math" xmlns:v="urn:schemas-microsoft-com:vml" xmlns:wp14="http://schemas.microsoft.com/office/word/2010/wordprocessingDrawing" xmlns:wp="http://schemas.openxmlformats.org/drawingml/2006/wordprocessingDrawing" xmlns:w10="urn:schemas-microsoft-com:office:word" xmlns:w="http://schemas.openxmlformats.org/wordprocessingml/2006/main" xmlns:w14="http://schemas.microsoft.com/office/word/2010/wordml" xmlns:w15="http://schemas.microsoft.com/office/word/2012/wordml" xmlns:w16cex="http://schemas.microsoft.com/office/word/2018/wordml/cex" xmlns:w16cid="http://schemas.microsoft.com/office/word/2016/wordml/cid" xmlns:w16="http://schemas.microsoft.com/office/word/2018/wordml" xmlns:w16sdtdh="http://schemas.microsoft.com/office/word/2020/wordml/sdtdatahash" xmlns:w16se="http://schemas.microsoft.com/office/word/2015/wordml/symex" xmlns:wpg="http://schemas.microsoft.com/office/word/2010/wordprocessingGroup" xmlns:wpi="http://schemas.microsoft.com/office/word/2010/wordprocessingInk" xmlns:wne="http://schemas.microsoft.com/office/word/2006/wordml" xmlns:wps="http://schemas.microsoft.com/office/word/2010/wordprocessingShape" mc:Ignorable="w14 w15 w16se w16cid w16 w16cex w16sdtdh wp14">
   <w:p>
     <w:pPr>
+      <w:pStyle w:val="Footer"/>
+    </w:pPr>
+  </w:p>
+</w:ftr>
+</file>
+
+<file path=word/footer2.xml><?xml version="1.0" encoding="utf-8"?>
+<w:ftr xmlns:wpc="http://schemas.microsoft.com/office/word/2010/wordprocessingCanvas" xmlns:cx="http://schemas.microsoft.com/office/drawing/2014/chartex" xmlns:cx1="http://schemas.microsoft.com/office/drawing/2015/9/8/chartex" xmlns:cx2="http://schemas.microsoft.com/office/drawing/2015/10/21/chartex" xmlns:cx3="http://schemas.microsoft.com/office/drawing/2016/5/9/chartex" xmlns:cx4="http://schemas.microsoft.com/office/drawing/2016/5/10/chartex" xmlns:cx5="http://schemas.microsoft.com/office/drawing/2016/5/11/chartex" xmlns:cx6="http://schemas.microsoft.com/office/drawing/2016/5/12/chartex" xmlns:cx7="http://schemas.microsoft.com/office/drawing/2016/5/13/chartex" xmlns:cx8="http://schemas.microsoft.com/office/drawing/2016/5/14/chartex" xmlns:mc="http://schemas.openxmlformats.org/markup-compatibility/2006" xmlns:aink="http://schemas.microsoft.com/office/drawing/2016/ink" xmlns:am3d="http://schemas.microsoft.com/office/drawing/2017/model3d" xmlns:o="urn:schemas-microsoft-com:office:office" xmlns:oel="http://schemas.microsoft.com/office/2019/extlst" xmlns:r="http://schemas.openxmlformats.org/officeDocument/2006/relationships" xmlns:m="http://schemas.openxmlformats.org/officeDocument/2006/math" xmlns:v="urn:schemas-microsoft-com:vml" xmlns:wp14="http://schemas.microsoft.com/office/word/2010/wordprocessingDrawing" xmlns:wp="http://schemas.openxmlformats.org/drawingml/2006/wordprocessingDrawing" xmlns:w10="urn:schemas-microsoft-com:office:word" xmlns:w="http://schemas.openxmlformats.org/wordprocessingml/2006/main" xmlns:w14="http://schemas.microsoft.com/office/word/2010/wordml" xmlns:w15="http://schemas.microsoft.com/office/word/2012/wordml" xmlns:w16cex="http://schemas.microsoft.com/office/word/2018/wordml/cex" xmlns:w16cid="http://schemas.microsoft.com/office/word/2016/wordml/cid" xmlns:w16="http://schemas.microsoft.com/office/word/2018/wordml" xmlns:w16sdtdh="http://schemas.microsoft.com/office/word/2020/wordml/sdtdatahash" xmlns:w16se="http://schemas.microsoft.com/office/word/2015/wordml/symex" xmlns:wpg="http://schemas.microsoft.com/office/word/2010/wordprocessingGroup" xmlns:wpi="http://schemas.microsoft.com/office/word/2010/wordprocessingInk" xmlns:wne="http://schemas.microsoft.com/office/word/2006/wordml" xmlns:wps="http://schemas.microsoft.com/office/word/2010/wordprocessingShape" mc:Ignorable="w14 w15 w16se w16cid w16 w16cex w16sdtdh wp14">
+  <w:p>
+    <w:pPr>
       <w:pStyle w:val="BodyA"/>
       <w:spacing w:after="0"/>
       <w:ind w:left="4320" w:firstLine="720"/>
       <w:jc w:val="center"/>
       <w:rPr>
-        <w:rFonts w:ascii="Arial" w:hAnsi="Arial" w:eastAsia="Arial" w:cs="Arial"/>
-        <w:b/>
-        <w:bCs/>
+        <w:rFonts w:ascii="Arial" w:hAnsi="Arial"/>
         <w:sz w:val="16"/>
         <w:szCs w:val="16"/>
       </w:rPr>
@@ -1913,7 +1394,40 @@
         <w:sz w:val="16"/>
         <w:szCs w:val="16"/>
       </w:rPr>
-      <w:t>IRB Document Revision Date: May 18, 2023</w:t>
+      <w:t xml:space="preserve">Approved </w:t>
+    </w:r>
+    <w:proofErr w:type="gramStart"/>
+    <w:r>
+      <w:rPr>
+        <w:rFonts w:ascii="Arial" w:hAnsi="Arial"/>
+        <w:sz w:val="16"/>
+        <w:szCs w:val="16"/>
+      </w:rPr>
+      <w:t>3/8/2024</w:t>
+    </w:r>
+    <w:proofErr w:type="gramEnd"/>
+  </w:p>
+  <w:p>
+    <w:pPr>
+      <w:pStyle w:val="BodyA"/>
+      <w:spacing w:after="0"/>
+      <w:ind w:left="4320" w:firstLine="720"/>
+      <w:jc w:val="center"/>
+      <w:rPr>
+        <w:rFonts w:ascii="Arial" w:eastAsia="Arial" w:hAnsi="Arial" w:cs="Arial"/>
+        <w:b/>
+        <w:bCs/>
+        <w:sz w:val="16"/>
+        <w:szCs w:val="16"/>
+      </w:rPr>
+    </w:pPr>
+    <w:r>
+      <w:rPr>
+        <w:rFonts w:ascii="Arial" w:hAnsi="Arial"/>
+        <w:sz w:val="16"/>
+        <w:szCs w:val="16"/>
+      </w:rPr>
+      <w:t>RB Document Revision Date: May 18, 2023</w:t>
     </w:r>
   </w:p>
   <w:p>
@@ -1939,7 +1453,7 @@
 </w:ftr>
 </file>
 
-<file path=word/footer2.xml><?xml version="1.0" encoding="utf-8"?>
+<file path=word/footer3.xml><?xml version="1.0" encoding="utf-8"?>
 <w:ftr xmlns:wpc="http://schemas.microsoft.com/office/word/2010/wordprocessingCanvas" xmlns:cx="http://schemas.microsoft.com/office/drawing/2014/chartex" xmlns:cx1="http://schemas.microsoft.com/office/drawing/2015/9/8/chartex" xmlns:cx2="http://schemas.microsoft.com/office/drawing/2015/10/21/chartex" xmlns:cx3="http://schemas.microsoft.com/office/drawing/2016/5/9/chartex" xmlns:cx4="http://schemas.microsoft.com/office/drawing/2016/5/10/chartex" xmlns:cx5="http://schemas.microsoft.com/office/drawing/2016/5/11/chartex" xmlns:cx6="http://schemas.microsoft.com/office/drawing/2016/5/12/chartex" xmlns:cx7="http://schemas.microsoft.com/office/drawing/2016/5/13/chartex" xmlns:cx8="http://schemas.microsoft.com/office/drawing/2016/5/14/chartex" xmlns:mc="http://schemas.openxmlformats.org/markup-compatibility/2006" xmlns:aink="http://schemas.microsoft.com/office/drawing/2016/ink" xmlns:am3d="http://schemas.microsoft.com/office/drawing/2017/model3d" xmlns:o="urn:schemas-microsoft-com:office:office" xmlns:oel="http://schemas.microsoft.com/office/2019/extlst" xmlns:r="http://schemas.openxmlformats.org/officeDocument/2006/relationships" xmlns:m="http://schemas.openxmlformats.org/officeDocument/2006/math" xmlns:v="urn:schemas-microsoft-com:vml" xmlns:wp14="http://schemas.microsoft.com/office/word/2010/wordprocessingDrawing" xmlns:wp="http://schemas.openxmlformats.org/drawingml/2006/wordprocessingDrawing" xmlns:w10="urn:schemas-microsoft-com:office:word" xmlns:w="http://schemas.openxmlformats.org/wordprocessingml/2006/main" xmlns:w14="http://schemas.microsoft.com/office/word/2010/wordml" xmlns:w15="http://schemas.microsoft.com/office/word/2012/wordml" xmlns:w16cex="http://schemas.microsoft.com/office/word/2018/wordml/cex" xmlns:w16cid="http://schemas.microsoft.com/office/word/2016/wordml/cid" xmlns:w16="http://schemas.microsoft.com/office/word/2018/wordml" xmlns:w16sdtdh="http://schemas.microsoft.com/office/word/2020/wordml/sdtdatahash" xmlns:w16se="http://schemas.microsoft.com/office/word/2015/wordml/symex" xmlns:wpg="http://schemas.microsoft.com/office/word/2010/wordprocessingGroup" xmlns:wpi="http://schemas.microsoft.com/office/word/2010/wordprocessingInk" xmlns:wne="http://schemas.microsoft.com/office/word/2006/wordml" xmlns:wps="http://schemas.microsoft.com/office/word/2010/wordprocessingShape" mc:Ignorable="w14 w15 w16se w16cid w16 w16cex w16sdtdh wp14">
   <w:p>
     <w:pPr>
@@ -1950,7 +1464,7 @@
       </w:tabs>
       <w:jc w:val="center"/>
       <w:rPr>
-        <w:rFonts w:ascii="Times New Roman" w:hAnsi="Times New Roman" w:eastAsia="Times New Roman" w:cs="Times New Roman"/>
+        <w:rFonts w:ascii="Times New Roman" w:eastAsia="Times New Roman" w:hAnsi="Times New Roman" w:cs="Times New Roman"/>
         <w:sz w:val="16"/>
         <w:szCs w:val="16"/>
       </w:rPr>
@@ -1966,9 +1480,10 @@
   <w:p>
     <w:pPr>
       <w:pStyle w:val="Body"/>
+      <w:ind w:left="5760" w:firstLine="720"/>
       <w:jc w:val="center"/>
       <w:rPr>
-        <w:rFonts w:ascii="Arial" w:hAnsi="Arial" w:eastAsia="Arial" w:cs="Arial"/>
+        <w:rFonts w:ascii="Arial" w:eastAsia="Arial" w:hAnsi="Arial" w:cs="Arial"/>
       </w:rPr>
     </w:pPr>
     <w:r>
@@ -1976,6 +1491,13 @@
         <w:rFonts w:ascii="Arial" w:hAnsi="Arial"/>
       </w:rPr>
       <w:t>IRB Approval Date</w:t>
+    </w:r>
+    <w:r>
+      <w:rPr>
+        <w:rFonts w:ascii="Arial" w:hAnsi="Arial"/>
+      </w:rPr>
+      <w:tab/>
+      <w:t>3/8/2024</w:t>
     </w:r>
   </w:p>
   <w:p>
@@ -1986,7 +1508,7 @@
         <w:tab w:val="right" w:pos="9900"/>
       </w:tabs>
       <w:rPr>
-        <w:rFonts w:ascii="Arial" w:hAnsi="Arial" w:eastAsia="Arial" w:cs="Arial"/>
+        <w:rFonts w:ascii="Arial" w:eastAsia="Arial" w:hAnsi="Arial" w:cs="Arial"/>
       </w:rPr>
     </w:pPr>
   </w:p>
@@ -1998,7 +1520,7 @@
         <w:tab w:val="right" w:pos="9900"/>
       </w:tabs>
       <w:rPr>
-        <w:rFonts w:ascii="Arial" w:hAnsi="Arial" w:eastAsia="Arial" w:cs="Arial"/>
+        <w:rFonts w:ascii="Arial" w:eastAsia="Arial" w:hAnsi="Arial" w:cs="Arial"/>
         <w:b w:val="0"/>
         <w:bCs w:val="0"/>
         <w:sz w:val="16"/>
@@ -2007,7 +1529,7 @@
     </w:pPr>
     <w:r>
       <w:rPr>
-        <w:rFonts w:ascii="Arial" w:hAnsi="Arial" w:eastAsia="Arial" w:cs="Arial"/>
+        <w:rFonts w:ascii="Arial" w:eastAsia="Arial" w:hAnsi="Arial" w:cs="Arial"/>
         <w:sz w:val="16"/>
         <w:szCs w:val="16"/>
       </w:rPr>
@@ -2015,7 +1537,7 @@
     </w:r>
     <w:r>
       <w:rPr>
-        <w:rFonts w:ascii="Arial" w:hAnsi="Arial" w:eastAsia="Arial" w:cs="Arial"/>
+        <w:rFonts w:ascii="Arial" w:eastAsia="Arial" w:hAnsi="Arial" w:cs="Arial"/>
         <w:sz w:val="16"/>
         <w:szCs w:val="16"/>
       </w:rPr>
@@ -2042,7 +1564,7 @@
     </w:pPr>
     <w:r>
       <w:rPr>
-        <w:rFonts w:ascii="Arial" w:hAnsi="Arial" w:eastAsia="Arial" w:cs="Arial"/>
+        <w:rFonts w:ascii="Arial" w:eastAsia="Arial" w:hAnsi="Arial" w:cs="Arial"/>
         <w:b w:val="0"/>
         <w:bCs w:val="0"/>
         <w:sz w:val="16"/>
@@ -2052,7 +1574,7 @@
     </w:r>
     <w:r>
       <w:rPr>
-        <w:rFonts w:ascii="Arial" w:hAnsi="Arial" w:eastAsia="Arial" w:cs="Arial"/>
+        <w:rFonts w:ascii="Arial" w:eastAsia="Arial" w:hAnsi="Arial" w:cs="Arial"/>
         <w:b w:val="0"/>
         <w:bCs w:val="0"/>
         <w:sz w:val="16"/>
@@ -2068,27 +1590,7 @@
         <w:sz w:val="16"/>
         <w:szCs w:val="16"/>
       </w:rPr>
-      <w:t xml:space="preserve">HRP-502: TEMPLATE </w:t>
-    </w:r>
-    <w:r>
-      <w:rPr>
-        <w:rFonts w:ascii="Arial" w:hAnsi="Arial"/>
-        <w:b w:val="0"/>
-        <w:bCs w:val="0"/>
-        <w:sz w:val="16"/>
-        <w:szCs w:val="16"/>
-      </w:rPr>
-      <w:t xml:space="preserve">– </w:t>
-    </w:r>
-    <w:r>
-      <w:rPr>
-        <w:rFonts w:ascii="Arial" w:hAnsi="Arial"/>
-        <w:b w:val="0"/>
-        <w:bCs w:val="0"/>
-        <w:sz w:val="16"/>
-        <w:szCs w:val="16"/>
-      </w:rPr>
-      <w:t>Consent Document</w:t>
+      <w:t>HRP-502: TEMPLATE – Consent Document</w:t>
     </w:r>
   </w:p>
 </w:ftr>
@@ -2114,6 +1616,16 @@
 </file>
 
 <file path=word/header1.xml><?xml version="1.0" encoding="utf-8"?>
+<w:hdr xmlns:wpc="http://schemas.microsoft.com/office/word/2010/wordprocessingCanvas" xmlns:cx="http://schemas.microsoft.com/office/drawing/2014/chartex" xmlns:cx1="http://schemas.microsoft.com/office/drawing/2015/9/8/chartex" xmlns:cx2="http://schemas.microsoft.com/office/drawing/2015/10/21/chartex" xmlns:cx3="http://schemas.microsoft.com/office/drawing/2016/5/9/chartex" xmlns:cx4="http://schemas.microsoft.com/office/drawing/2016/5/10/chartex" xmlns:cx5="http://schemas.microsoft.com/office/drawing/2016/5/11/chartex" xmlns:cx6="http://schemas.microsoft.com/office/drawing/2016/5/12/chartex" xmlns:cx7="http://schemas.microsoft.com/office/drawing/2016/5/13/chartex" xmlns:cx8="http://schemas.microsoft.com/office/drawing/2016/5/14/chartex" xmlns:mc="http://schemas.openxmlformats.org/markup-compatibility/2006" xmlns:aink="http://schemas.microsoft.com/office/drawing/2016/ink" xmlns:am3d="http://schemas.microsoft.com/office/drawing/2017/model3d" xmlns:o="urn:schemas-microsoft-com:office:office" xmlns:oel="http://schemas.microsoft.com/office/2019/extlst" xmlns:r="http://schemas.openxmlformats.org/officeDocument/2006/relationships" xmlns:m="http://schemas.openxmlformats.org/officeDocument/2006/math" xmlns:v="urn:schemas-microsoft-com:vml" xmlns:wp14="http://schemas.microsoft.com/office/word/2010/wordprocessingDrawing" xmlns:wp="http://schemas.openxmlformats.org/drawingml/2006/wordprocessingDrawing" xmlns:w10="urn:schemas-microsoft-com:office:word" xmlns:w="http://schemas.openxmlformats.org/wordprocessingml/2006/main" xmlns:w14="http://schemas.microsoft.com/office/word/2010/wordml" xmlns:w15="http://schemas.microsoft.com/office/word/2012/wordml" xmlns:w16cex="http://schemas.microsoft.com/office/word/2018/wordml/cex" xmlns:w16cid="http://schemas.microsoft.com/office/word/2016/wordml/cid" xmlns:w16="http://schemas.microsoft.com/office/word/2018/wordml" xmlns:w16sdtdh="http://schemas.microsoft.com/office/word/2020/wordml/sdtdatahash" xmlns:w16se="http://schemas.microsoft.com/office/word/2015/wordml/symex" xmlns:wpg="http://schemas.microsoft.com/office/word/2010/wordprocessingGroup" xmlns:wpi="http://schemas.microsoft.com/office/word/2010/wordprocessingInk" xmlns:wne="http://schemas.microsoft.com/office/word/2006/wordml" xmlns:wps="http://schemas.microsoft.com/office/word/2010/wordprocessingShape" mc:Ignorable="w14 w15 w16se w16cid w16 w16cex w16sdtdh wp14">
+  <w:p>
+    <w:pPr>
+      <w:pStyle w:val="Header"/>
+    </w:pPr>
+  </w:p>
+</w:hdr>
+</file>
+
+<file path=word/header2.xml><?xml version="1.0" encoding="utf-8"?>
 <w:hdr xmlns:wpc="http://schemas.microsoft.com/office/word/2010/wordprocessingCanvas" xmlns:cx="http://schemas.microsoft.com/office/drawing/2014/chartex" xmlns:cx1="http://schemas.microsoft.com/office/drawing/2015/9/8/chartex" xmlns:cx2="http://schemas.microsoft.com/office/drawing/2015/10/21/chartex" xmlns:cx3="http://schemas.microsoft.com/office/drawing/2016/5/9/chartex" xmlns:cx4="http://schemas.microsoft.com/office/drawing/2016/5/10/chartex" xmlns:cx5="http://schemas.microsoft.com/office/drawing/2016/5/11/chartex" xmlns:cx6="http://schemas.microsoft.com/office/drawing/2016/5/12/chartex" xmlns:cx7="http://schemas.microsoft.com/office/drawing/2016/5/13/chartex" xmlns:cx8="http://schemas.microsoft.com/office/drawing/2016/5/14/chartex" xmlns:mc="http://schemas.openxmlformats.org/markup-compatibility/2006" xmlns:aink="http://schemas.microsoft.com/office/drawing/2016/ink" xmlns:am3d="http://schemas.microsoft.com/office/drawing/2017/model3d" xmlns:o="urn:schemas-microsoft-com:office:office" xmlns:oel="http://schemas.microsoft.com/office/2019/extlst" xmlns:r="http://schemas.openxmlformats.org/officeDocument/2006/relationships" xmlns:m="http://schemas.openxmlformats.org/officeDocument/2006/math" xmlns:v="urn:schemas-microsoft-com:vml" xmlns:wp14="http://schemas.microsoft.com/office/word/2010/wordprocessingDrawing" xmlns:wp="http://schemas.openxmlformats.org/drawingml/2006/wordprocessingDrawing" xmlns:w10="urn:schemas-microsoft-com:office:word" xmlns:w="http://schemas.openxmlformats.org/wordprocessingml/2006/main" xmlns:w14="http://schemas.microsoft.com/office/word/2010/wordml" xmlns:w15="http://schemas.microsoft.com/office/word/2012/wordml" xmlns:w16cex="http://schemas.microsoft.com/office/word/2018/wordml/cex" xmlns:w16cid="http://schemas.microsoft.com/office/word/2016/wordml/cid" xmlns:w16="http://schemas.microsoft.com/office/word/2018/wordml" xmlns:w16sdtdh="http://schemas.microsoft.com/office/word/2020/wordml/sdtdatahash" xmlns:w16se="http://schemas.microsoft.com/office/word/2015/wordml/symex" xmlns:wpg="http://schemas.microsoft.com/office/word/2010/wordprocessingGroup" xmlns:wpi="http://schemas.microsoft.com/office/word/2010/wordprocessingInk" xmlns:wne="http://schemas.microsoft.com/office/word/2006/wordml" xmlns:wps="http://schemas.microsoft.com/office/word/2010/wordprocessingShape" mc:Ignorable="w14 w15 w16se w16cid w16 w16cex w16sdtdh wp14">
   <w:p>
     <w:pPr>
@@ -2253,8 +1765,8 @@
 </w:hdr>
 </file>
 
-<file path=word/header2.xml><?xml version="1.0" encoding="utf-8"?>
-<w:hdr xmlns:wpc="http://schemas.microsoft.com/office/word/2010/wordprocessingCanvas" xmlns:cx="http://schemas.microsoft.com/office/drawing/2014/chartex" xmlns:cx1="http://schemas.microsoft.com/office/drawing/2015/9/8/chartex" xmlns:cx2="http://schemas.microsoft.com/office/drawing/2015/10/21/chartex" xmlns:cx3="http://schemas.microsoft.com/office/drawing/2016/5/9/chartex" xmlns:cx4="http://schemas.microsoft.com/office/drawing/2016/5/10/chartex" xmlns:cx5="http://schemas.microsoft.com/office/drawing/2016/5/11/chartex" xmlns:cx6="http://schemas.microsoft.com/office/drawing/2016/5/12/chartex" xmlns:cx7="http://schemas.microsoft.com/office/drawing/2016/5/13/chartex" xmlns:cx8="http://schemas.microsoft.com/office/drawing/2016/5/14/chartex" xmlns:mc="http://schemas.openxmlformats.org/markup-compatibility/2006" xmlns:aink="http://schemas.microsoft.com/office/drawing/2016/ink" xmlns:am3d="http://schemas.microsoft.com/office/drawing/2017/model3d" xmlns:o="urn:schemas-microsoft-com:office:office" xmlns:oel="http://schemas.microsoft.com/office/2019/extlst" xmlns:r="http://schemas.openxmlformats.org/officeDocument/2006/relationships" xmlns:m="http://schemas.openxmlformats.org/officeDocument/2006/math" xmlns:v="urn:schemas-microsoft-com:vml" xmlns:wp14="http://schemas.microsoft.com/office/word/2010/wordprocessingDrawing" xmlns:wp="http://schemas.openxmlformats.org/drawingml/2006/wordprocessingDrawing" xmlns:w10="urn:schemas-microsoft-com:office:word" xmlns:w="http://schemas.openxmlformats.org/wordprocessingml/2006/main" xmlns:w14="http://schemas.microsoft.com/office/word/2010/wordml" xmlns:w15="http://schemas.microsoft.com/office/word/2012/wordml" xmlns:w16cex="http://schemas.microsoft.com/office/word/2018/wordml/cex" xmlns:w16cid="http://schemas.microsoft.com/office/word/2016/wordml/cid" xmlns:w16="http://schemas.microsoft.com/office/word/2018/wordml" xmlns:w16sdtdh="http://schemas.microsoft.com/office/word/2020/wordml/sdtdatahash" xmlns:w16se="http://schemas.microsoft.com/office/word/2015/wordml/symex" xmlns:wpg="http://schemas.microsoft.com/office/word/2010/wordprocessingGroup" xmlns:wpi="http://schemas.microsoft.com/office/word/2010/wordprocessingInk" xmlns:wne="http://schemas.microsoft.com/office/word/2006/wordml" xmlns:wps="http://schemas.microsoft.com/office/word/2010/wordprocessingShape" xmlns:a="http://schemas.openxmlformats.org/drawingml/2006/main" xmlns:pic="http://schemas.openxmlformats.org/drawingml/2006/picture" mc:Ignorable="w14 w15 w16se w16cid w16 w16cex w16sdtdh wp14">
+<file path=word/header3.xml><?xml version="1.0" encoding="utf-8"?>
+<w:hdr xmlns:wpc="http://schemas.microsoft.com/office/word/2010/wordprocessingCanvas" xmlns:cx="http://schemas.microsoft.com/office/drawing/2014/chartex" xmlns:cx1="http://schemas.microsoft.com/office/drawing/2015/9/8/chartex" xmlns:cx2="http://schemas.microsoft.com/office/drawing/2015/10/21/chartex" xmlns:cx3="http://schemas.microsoft.com/office/drawing/2016/5/9/chartex" xmlns:cx4="http://schemas.microsoft.com/office/drawing/2016/5/10/chartex" xmlns:cx5="http://schemas.microsoft.com/office/drawing/2016/5/11/chartex" xmlns:cx6="http://schemas.microsoft.com/office/drawing/2016/5/12/chartex" xmlns:cx7="http://schemas.microsoft.com/office/drawing/2016/5/13/chartex" xmlns:cx8="http://schemas.microsoft.com/office/drawing/2016/5/14/chartex" xmlns:mc="http://schemas.openxmlformats.org/markup-compatibility/2006" xmlns:aink="http://schemas.microsoft.com/office/drawing/2016/ink" xmlns:am3d="http://schemas.microsoft.com/office/drawing/2017/model3d" xmlns:o="urn:schemas-microsoft-com:office:office" xmlns:oel="http://schemas.microsoft.com/office/2019/extlst" xmlns:r="http://schemas.openxmlformats.org/officeDocument/2006/relationships" xmlns:m="http://schemas.openxmlformats.org/officeDocument/2006/math" xmlns:v="urn:schemas-microsoft-com:vml" xmlns:wp14="http://schemas.microsoft.com/office/word/2010/wordprocessingDrawing" xmlns:wp="http://schemas.openxmlformats.org/drawingml/2006/wordprocessingDrawing" xmlns:w10="urn:schemas-microsoft-com:office:word" xmlns:w="http://schemas.openxmlformats.org/wordprocessingml/2006/main" xmlns:w14="http://schemas.microsoft.com/office/word/2010/wordml" xmlns:w15="http://schemas.microsoft.com/office/word/2012/wordml" xmlns:w16cex="http://schemas.microsoft.com/office/word/2018/wordml/cex" xmlns:w16cid="http://schemas.microsoft.com/office/word/2016/wordml/cid" xmlns:w16="http://schemas.microsoft.com/office/word/2018/wordml" xmlns:w16sdtdh="http://schemas.microsoft.com/office/word/2020/wordml/sdtdatahash" xmlns:w16se="http://schemas.microsoft.com/office/word/2015/wordml/symex" xmlns:wpg="http://schemas.microsoft.com/office/word/2010/wordprocessingGroup" xmlns:wpi="http://schemas.microsoft.com/office/word/2010/wordprocessingInk" xmlns:wne="http://schemas.microsoft.com/office/word/2006/wordml" xmlns:wps="http://schemas.microsoft.com/office/word/2010/wordprocessingShape" mc:Ignorable="w14 w15 w16se w16cid w16 w16cex w16sdtdh wp14">
   <w:p>
     <w:pPr>
       <w:pStyle w:val="Heading"/>
@@ -2512,7 +2024,7 @@
         <w:ind w:left="720" w:hanging="360"/>
       </w:pPr>
       <w:rPr>
-        <w:rFonts w:ascii="Symbol" w:hAnsi="Symbol" w:eastAsia="Symbol" w:cs="Symbol"/>
+        <w:rFonts w:ascii="Symbol" w:eastAsia="Symbol" w:hAnsi="Symbol" w:cs="Symbol"/>
         <w:b w:val="0"/>
         <w:bCs w:val="0"/>
         <w:i w:val="0"/>
@@ -2541,7 +2053,7 @@
         <w:ind w:left="1440" w:hanging="360"/>
       </w:pPr>
       <w:rPr>
-        <w:rFonts w:ascii="Arial Unicode MS" w:hAnsi="Arial Unicode MS" w:eastAsia="Arial Unicode MS" w:cs="Arial Unicode MS"/>
+        <w:rFonts w:ascii="Arial Unicode MS" w:eastAsia="Arial Unicode MS" w:hAnsi="Arial Unicode MS" w:cs="Arial Unicode MS"/>
         <w:b w:val="0"/>
         <w:bCs w:val="0"/>
         <w:i w:val="0"/>
@@ -2570,7 +2082,7 @@
         <w:ind w:left="2160" w:hanging="360"/>
       </w:pPr>
       <w:rPr>
-        <w:rFonts w:ascii="Arial Unicode MS" w:hAnsi="Arial Unicode MS" w:eastAsia="Arial Unicode MS" w:cs="Arial Unicode MS"/>
+        <w:rFonts w:ascii="Arial Unicode MS" w:eastAsia="Arial Unicode MS" w:hAnsi="Arial Unicode MS" w:cs="Arial Unicode MS"/>
         <w:b w:val="0"/>
         <w:bCs w:val="0"/>
         <w:i w:val="0"/>
@@ -2599,7 +2111,7 @@
         <w:ind w:left="2880" w:hanging="360"/>
       </w:pPr>
       <w:rPr>
-        <w:rFonts w:ascii="Symbol" w:hAnsi="Symbol" w:eastAsia="Symbol" w:cs="Symbol"/>
+        <w:rFonts w:ascii="Symbol" w:eastAsia="Symbol" w:hAnsi="Symbol" w:cs="Symbol"/>
         <w:b w:val="0"/>
         <w:bCs w:val="0"/>
         <w:i w:val="0"/>
@@ -2628,7 +2140,7 @@
         <w:ind w:left="3600" w:hanging="360"/>
       </w:pPr>
       <w:rPr>
-        <w:rFonts w:ascii="Arial Unicode MS" w:hAnsi="Arial Unicode MS" w:eastAsia="Arial Unicode MS" w:cs="Arial Unicode MS"/>
+        <w:rFonts w:ascii="Arial Unicode MS" w:eastAsia="Arial Unicode MS" w:hAnsi="Arial Unicode MS" w:cs="Arial Unicode MS"/>
         <w:b w:val="0"/>
         <w:bCs w:val="0"/>
         <w:i w:val="0"/>
@@ -2657,7 +2169,7 @@
         <w:ind w:left="4320" w:hanging="360"/>
       </w:pPr>
       <w:rPr>
-        <w:rFonts w:ascii="Arial Unicode MS" w:hAnsi="Arial Unicode MS" w:eastAsia="Arial Unicode MS" w:cs="Arial Unicode MS"/>
+        <w:rFonts w:ascii="Arial Unicode MS" w:eastAsia="Arial Unicode MS" w:hAnsi="Arial Unicode MS" w:cs="Arial Unicode MS"/>
         <w:b w:val="0"/>
         <w:bCs w:val="0"/>
         <w:i w:val="0"/>
@@ -2686,7 +2198,7 @@
         <w:ind w:left="5040" w:hanging="360"/>
       </w:pPr>
       <w:rPr>
-        <w:rFonts w:ascii="Symbol" w:hAnsi="Symbol" w:eastAsia="Symbol" w:cs="Symbol"/>
+        <w:rFonts w:ascii="Symbol" w:eastAsia="Symbol" w:hAnsi="Symbol" w:cs="Symbol"/>
         <w:b w:val="0"/>
         <w:bCs w:val="0"/>
         <w:i w:val="0"/>
@@ -2715,7 +2227,7 @@
         <w:ind w:left="5760" w:hanging="360"/>
       </w:pPr>
       <w:rPr>
-        <w:rFonts w:ascii="Arial Unicode MS" w:hAnsi="Arial Unicode MS" w:eastAsia="Arial Unicode MS" w:cs="Arial Unicode MS"/>
+        <w:rFonts w:ascii="Arial Unicode MS" w:eastAsia="Arial Unicode MS" w:hAnsi="Arial Unicode MS" w:cs="Arial Unicode MS"/>
         <w:b w:val="0"/>
         <w:bCs w:val="0"/>
         <w:i w:val="0"/>
@@ -2744,7 +2256,7 @@
         <w:ind w:left="6480" w:hanging="360"/>
       </w:pPr>
       <w:rPr>
-        <w:rFonts w:ascii="Arial Unicode MS" w:hAnsi="Arial Unicode MS" w:eastAsia="Arial Unicode MS" w:cs="Arial Unicode MS"/>
+        <w:rFonts w:ascii="Arial Unicode MS" w:eastAsia="Arial Unicode MS" w:hAnsi="Arial Unicode MS" w:cs="Arial Unicode MS"/>
         <w:b w:val="0"/>
         <w:bCs w:val="0"/>
         <w:i w:val="0"/>
@@ -2779,7 +2291,7 @@
         <w:ind w:left="792" w:hanging="360"/>
       </w:pPr>
       <w:rPr>
-        <w:rFonts w:ascii="Symbol" w:hAnsi="Symbol" w:eastAsia="Symbol" w:cs="Symbol"/>
+        <w:rFonts w:ascii="Symbol" w:eastAsia="Symbol" w:hAnsi="Symbol" w:cs="Symbol"/>
         <w:b w:val="0"/>
         <w:bCs w:val="0"/>
         <w:i w:val="0"/>
@@ -2808,7 +2320,7 @@
         <w:ind w:left="792" w:hanging="360"/>
       </w:pPr>
       <w:rPr>
-        <w:rFonts w:ascii="Symbol" w:hAnsi="Symbol" w:eastAsia="Symbol" w:cs="Symbol"/>
+        <w:rFonts w:ascii="Symbol" w:eastAsia="Symbol" w:hAnsi="Symbol" w:cs="Symbol"/>
         <w:b w:val="0"/>
         <w:bCs w:val="0"/>
         <w:i w:val="0"/>
@@ -2837,7 +2349,7 @@
         <w:ind w:left="792" w:hanging="360"/>
       </w:pPr>
       <w:rPr>
-        <w:rFonts w:ascii="Symbol" w:hAnsi="Symbol" w:eastAsia="Symbol" w:cs="Symbol"/>
+        <w:rFonts w:ascii="Symbol" w:eastAsia="Symbol" w:hAnsi="Symbol" w:cs="Symbol"/>
         <w:b w:val="0"/>
         <w:bCs w:val="0"/>
         <w:i w:val="0"/>
@@ -2866,7 +2378,7 @@
         <w:ind w:left="792" w:hanging="360"/>
       </w:pPr>
       <w:rPr>
-        <w:rFonts w:ascii="Symbol" w:hAnsi="Symbol" w:eastAsia="Symbol" w:cs="Symbol"/>
+        <w:rFonts w:ascii="Symbol" w:eastAsia="Symbol" w:hAnsi="Symbol" w:cs="Symbol"/>
         <w:b w:val="0"/>
         <w:bCs w:val="0"/>
         <w:i w:val="0"/>
@@ -2895,7 +2407,7 @@
         <w:ind w:left="792" w:hanging="360"/>
       </w:pPr>
       <w:rPr>
-        <w:rFonts w:ascii="Symbol" w:hAnsi="Symbol" w:eastAsia="Symbol" w:cs="Symbol"/>
+        <w:rFonts w:ascii="Symbol" w:eastAsia="Symbol" w:hAnsi="Symbol" w:cs="Symbol"/>
         <w:b w:val="0"/>
         <w:bCs w:val="0"/>
         <w:i w:val="0"/>
@@ -2924,7 +2436,7 @@
         <w:ind w:left="792" w:hanging="360"/>
       </w:pPr>
       <w:rPr>
-        <w:rFonts w:ascii="Symbol" w:hAnsi="Symbol" w:eastAsia="Symbol" w:cs="Symbol"/>
+        <w:rFonts w:ascii="Symbol" w:eastAsia="Symbol" w:hAnsi="Symbol" w:cs="Symbol"/>
         <w:b w:val="0"/>
         <w:bCs w:val="0"/>
         <w:i w:val="0"/>
@@ -2953,7 +2465,7 @@
         <w:ind w:left="792" w:hanging="360"/>
       </w:pPr>
       <w:rPr>
-        <w:rFonts w:ascii="Symbol" w:hAnsi="Symbol" w:eastAsia="Symbol" w:cs="Symbol"/>
+        <w:rFonts w:ascii="Symbol" w:eastAsia="Symbol" w:hAnsi="Symbol" w:cs="Symbol"/>
         <w:b w:val="0"/>
         <w:bCs w:val="0"/>
         <w:i w:val="0"/>
@@ -2982,7 +2494,7 @@
         <w:ind w:left="792" w:hanging="360"/>
       </w:pPr>
       <w:rPr>
-        <w:rFonts w:ascii="Symbol" w:hAnsi="Symbol" w:eastAsia="Symbol" w:cs="Symbol"/>
+        <w:rFonts w:ascii="Symbol" w:eastAsia="Symbol" w:hAnsi="Symbol" w:cs="Symbol"/>
         <w:b w:val="0"/>
         <w:bCs w:val="0"/>
         <w:i w:val="0"/>
@@ -3011,7 +2523,7 @@
         <w:ind w:left="792" w:hanging="360"/>
       </w:pPr>
       <w:rPr>
-        <w:rFonts w:ascii="Symbol" w:hAnsi="Symbol" w:eastAsia="Symbol" w:cs="Symbol"/>
+        <w:rFonts w:ascii="Symbol" w:eastAsia="Symbol" w:hAnsi="Symbol" w:cs="Symbol"/>
         <w:b w:val="0"/>
         <w:bCs w:val="0"/>
         <w:i w:val="0"/>
@@ -3059,23 +2571,12 @@
 </w:numbering>
 </file>
 
-<file path=word/people.xml><?xml version="1.0" encoding="utf-8"?>
-<w15:people xmlns:mc="http://schemas.openxmlformats.org/markup-compatibility/2006" xmlns:w15="http://schemas.microsoft.com/office/word/2012/wordml" mc:Ignorable="w15">
-  <w15:person w15:author="Catherine Matteson">
-    <w15:presenceInfo w15:providerId="AD" w15:userId="S::cama2917@colorado.edu::39059885-3fce-40b6-9d60-00cfe82fee20"/>
-  </w15:person>
-  <w15:person w15:author="Damon Roberts">
-    <w15:presenceInfo w15:providerId="AD" w15:userId="S::daro6130@colorado.edu::b99cf65d-d773-4a48-98c4-e956cd2488e2"/>
-  </w15:person>
-</w15:people>
-</file>
-
 <file path=word/styles.xml><?xml version="1.0" encoding="utf-8"?>
 <w:styles xmlns:mc="http://schemas.openxmlformats.org/markup-compatibility/2006" xmlns:r="http://schemas.openxmlformats.org/officeDocument/2006/relationships" xmlns:w="http://schemas.openxmlformats.org/wordprocessingml/2006/main" xmlns:w14="http://schemas.microsoft.com/office/word/2010/wordml" xmlns:w15="http://schemas.microsoft.com/office/word/2012/wordml" xmlns:w16cex="http://schemas.microsoft.com/office/word/2018/wordml/cex" xmlns:w16cid="http://schemas.microsoft.com/office/word/2016/wordml/cid" xmlns:w16="http://schemas.microsoft.com/office/word/2018/wordml" xmlns:w16sdtdh="http://schemas.microsoft.com/office/word/2020/wordml/sdtdatahash" xmlns:w16se="http://schemas.microsoft.com/office/word/2015/wordml/symex" mc:Ignorable="w14 w15 w16se w16cid w16 w16cex w16sdtdh">
   <w:docDefaults>
     <w:rPrDefault>
       <w:rPr>
-        <w:rFonts w:ascii="Times New Roman" w:hAnsi="Times New Roman" w:eastAsia="Arial Unicode MS" w:cs="Times New Roman"/>
+        <w:rFonts w:ascii="Times New Roman" w:eastAsia="Arial Unicode MS" w:hAnsi="Times New Roman" w:cs="Times New Roman"/>
         <w:bdr w:val="nil"/>
         <w:lang w:val="en-US" w:eastAsia="en-US" w:bidi="ar-SA"/>
       </w:rPr>
@@ -3096,14 +2597,14 @@
   <w:latentStyles w:defLockedState="0" w:defUIPriority="99" w:defSemiHidden="0" w:defUnhideWhenUsed="0" w:defQFormat="0" w:count="376">
     <w:lsdException w:name="Normal" w:uiPriority="0" w:qFormat="1"/>
     <w:lsdException w:name="heading 1" w:uiPriority="9" w:qFormat="1"/>
-    <w:lsdException w:name="heading 2" w:uiPriority="9" w:semiHidden="1" w:unhideWhenUsed="1" w:qFormat="1"/>
-    <w:lsdException w:name="heading 3" w:uiPriority="9" w:semiHidden="1" w:unhideWhenUsed="1" w:qFormat="1"/>
-    <w:lsdException w:name="heading 4" w:uiPriority="9" w:semiHidden="1" w:unhideWhenUsed="1" w:qFormat="1"/>
-    <w:lsdException w:name="heading 5" w:uiPriority="9" w:semiHidden="1" w:unhideWhenUsed="1" w:qFormat="1"/>
-    <w:lsdException w:name="heading 6" w:uiPriority="9" w:semiHidden="1" w:unhideWhenUsed="1" w:qFormat="1"/>
-    <w:lsdException w:name="heading 7" w:uiPriority="9" w:semiHidden="1" w:unhideWhenUsed="1" w:qFormat="1"/>
-    <w:lsdException w:name="heading 8" w:uiPriority="9" w:semiHidden="1" w:unhideWhenUsed="1" w:qFormat="1"/>
-    <w:lsdException w:name="heading 9" w:uiPriority="9" w:semiHidden="1" w:unhideWhenUsed="1" w:qFormat="1"/>
+    <w:lsdException w:name="heading 2" w:semiHidden="1" w:uiPriority="9" w:unhideWhenUsed="1" w:qFormat="1"/>
+    <w:lsdException w:name="heading 3" w:semiHidden="1" w:uiPriority="9" w:unhideWhenUsed="1" w:qFormat="1"/>
+    <w:lsdException w:name="heading 4" w:semiHidden="1" w:uiPriority="9" w:unhideWhenUsed="1" w:qFormat="1"/>
+    <w:lsdException w:name="heading 5" w:semiHidden="1" w:uiPriority="9" w:unhideWhenUsed="1" w:qFormat="1"/>
+    <w:lsdException w:name="heading 6" w:semiHidden="1" w:uiPriority="9" w:unhideWhenUsed="1" w:qFormat="1"/>
+    <w:lsdException w:name="heading 7" w:semiHidden="1" w:uiPriority="9" w:unhideWhenUsed="1" w:qFormat="1"/>
+    <w:lsdException w:name="heading 8" w:semiHidden="1" w:uiPriority="9" w:unhideWhenUsed="1" w:qFormat="1"/>
+    <w:lsdException w:name="heading 9" w:semiHidden="1" w:uiPriority="9" w:unhideWhenUsed="1" w:qFormat="1"/>
     <w:lsdException w:name="index 1" w:semiHidden="1" w:unhideWhenUsed="1"/>
     <w:lsdException w:name="index 2" w:semiHidden="1" w:unhideWhenUsed="1"/>
     <w:lsdException w:name="index 3" w:semiHidden="1" w:unhideWhenUsed="1"/>
@@ -3113,22 +2614,22 @@
     <w:lsdException w:name="index 7" w:semiHidden="1" w:unhideWhenUsed="1"/>
     <w:lsdException w:name="index 8" w:semiHidden="1" w:unhideWhenUsed="1"/>
     <w:lsdException w:name="index 9" w:semiHidden="1" w:unhideWhenUsed="1"/>
-    <w:lsdException w:name="toc 1" w:uiPriority="39" w:semiHidden="1" w:unhideWhenUsed="1"/>
-    <w:lsdException w:name="toc 2" w:uiPriority="39" w:semiHidden="1" w:unhideWhenUsed="1"/>
-    <w:lsdException w:name="toc 3" w:uiPriority="39" w:semiHidden="1" w:unhideWhenUsed="1"/>
-    <w:lsdException w:name="toc 4" w:uiPriority="39" w:semiHidden="1" w:unhideWhenUsed="1"/>
-    <w:lsdException w:name="toc 5" w:uiPriority="39" w:semiHidden="1" w:unhideWhenUsed="1"/>
-    <w:lsdException w:name="toc 6" w:uiPriority="39" w:semiHidden="1" w:unhideWhenUsed="1"/>
-    <w:lsdException w:name="toc 7" w:uiPriority="39" w:semiHidden="1" w:unhideWhenUsed="1"/>
-    <w:lsdException w:name="toc 8" w:uiPriority="39" w:semiHidden="1" w:unhideWhenUsed="1"/>
-    <w:lsdException w:name="toc 9" w:uiPriority="39" w:semiHidden="1" w:unhideWhenUsed="1"/>
+    <w:lsdException w:name="toc 1" w:semiHidden="1" w:uiPriority="39" w:unhideWhenUsed="1"/>
+    <w:lsdException w:name="toc 2" w:semiHidden="1" w:uiPriority="39" w:unhideWhenUsed="1"/>
+    <w:lsdException w:name="toc 3" w:semiHidden="1" w:uiPriority="39" w:unhideWhenUsed="1"/>
+    <w:lsdException w:name="toc 4" w:semiHidden="1" w:uiPriority="39" w:unhideWhenUsed="1"/>
+    <w:lsdException w:name="toc 5" w:semiHidden="1" w:uiPriority="39" w:unhideWhenUsed="1"/>
+    <w:lsdException w:name="toc 6" w:semiHidden="1" w:uiPriority="39" w:unhideWhenUsed="1"/>
+    <w:lsdException w:name="toc 7" w:semiHidden="1" w:uiPriority="39" w:unhideWhenUsed="1"/>
+    <w:lsdException w:name="toc 8" w:semiHidden="1" w:uiPriority="39" w:unhideWhenUsed="1"/>
+    <w:lsdException w:name="toc 9" w:semiHidden="1" w:uiPriority="39" w:unhideWhenUsed="1"/>
     <w:lsdException w:name="Normal Indent" w:semiHidden="1" w:unhideWhenUsed="1"/>
     <w:lsdException w:name="footnote text" w:semiHidden="1" w:unhideWhenUsed="1"/>
     <w:lsdException w:name="annotation text" w:semiHidden="1" w:unhideWhenUsed="1"/>
     <w:lsdException w:name="header" w:semiHidden="1" w:unhideWhenUsed="1"/>
     <w:lsdException w:name="footer" w:semiHidden="1" w:unhideWhenUsed="1"/>
     <w:lsdException w:name="index heading" w:semiHidden="1" w:unhideWhenUsed="1"/>
-    <w:lsdException w:name="caption" w:uiPriority="35" w:semiHidden="1" w:unhideWhenUsed="1" w:qFormat="1"/>
+    <w:lsdException w:name="caption" w:semiHidden="1" w:uiPriority="35" w:unhideWhenUsed="1" w:qFormat="1"/>
     <w:lsdException w:name="table of figures" w:semiHidden="1" w:unhideWhenUsed="1"/>
     <w:lsdException w:name="envelope address" w:semiHidden="1" w:unhideWhenUsed="1"/>
     <w:lsdException w:name="envelope return" w:semiHidden="1" w:unhideWhenUsed="1"/>
@@ -3159,7 +2660,7 @@
     <w:lsdException w:name="Title" w:uiPriority="10" w:qFormat="1"/>
     <w:lsdException w:name="Closing" w:semiHidden="1" w:unhideWhenUsed="1"/>
     <w:lsdException w:name="Signature" w:semiHidden="1" w:unhideWhenUsed="1"/>
-    <w:lsdException w:name="Default Paragraph Font" w:uiPriority="1" w:semiHidden="1" w:unhideWhenUsed="1"/>
+    <w:lsdException w:name="Default Paragraph Font" w:semiHidden="1" w:uiPriority="1" w:unhideWhenUsed="1"/>
     <w:lsdException w:name="Body Text" w:semiHidden="1" w:unhideWhenUsed="1"/>
     <w:lsdException w:name="Body Text Indent" w:semiHidden="1" w:unhideWhenUsed="1"/>
     <w:lsdException w:name="List Continue" w:semiHidden="1" w:unhideWhenUsed="1"/>
@@ -3359,8 +2860,8 @@
     <w:lsdException w:name="Subtle Reference" w:uiPriority="31" w:qFormat="1"/>
     <w:lsdException w:name="Intense Reference" w:uiPriority="32" w:qFormat="1"/>
     <w:lsdException w:name="Book Title" w:uiPriority="33" w:qFormat="1"/>
-    <w:lsdException w:name="Bibliography" w:uiPriority="37" w:semiHidden="1" w:unhideWhenUsed="1"/>
-    <w:lsdException w:name="TOC Heading" w:uiPriority="39" w:semiHidden="1" w:unhideWhenUsed="1" w:qFormat="1"/>
+    <w:lsdException w:name="Bibliography" w:semiHidden="1" w:uiPriority="37" w:unhideWhenUsed="1"/>
+    <w:lsdException w:name="TOC Heading" w:semiHidden="1" w:uiPriority="39" w:unhideWhenUsed="1" w:qFormat="1"/>
     <w:lsdException w:name="Plain Table 1" w:uiPriority="41"/>
     <w:lsdException w:name="Plain Table 2" w:uiPriority="42"/>
     <w:lsdException w:name="Plain Table 3" w:uiPriority="43"/>
@@ -3471,7 +2972,7 @@
     <w:lsdException w:name="Unresolved Mention" w:semiHidden="1" w:unhideWhenUsed="1"/>
     <w:lsdException w:name="Smart Link" w:semiHidden="1" w:unhideWhenUsed="1"/>
   </w:latentStyles>
-  <w:style w:type="paragraph" w:styleId="Normal" w:default="1">
+  <w:style w:type="paragraph" w:default="1" w:styleId="Normal">
     <w:name w:val="Normal"/>
     <w:qFormat/>
     <w:rPr>
@@ -3491,7 +2992,7 @@
       <w:outlineLvl w:val="1"/>
     </w:pPr>
     <w:rPr>
-      <w:rFonts w:ascii="Arial" w:hAnsi="Arial" w:eastAsia="Arial" w:cs="Arial"/>
+      <w:rFonts w:ascii="Arial" w:eastAsia="Arial" w:hAnsi="Arial" w:cs="Arial"/>
       <w:b/>
       <w:bCs/>
       <w:i/>
@@ -3507,13 +3008,13 @@
       </w14:textOutline>
     </w:rPr>
   </w:style>
-  <w:style w:type="character" w:styleId="DefaultParagraphFont" w:default="1">
+  <w:style w:type="character" w:default="1" w:styleId="DefaultParagraphFont">
     <w:name w:val="Default Paragraph Font"/>
     <w:uiPriority w:val="1"/>
     <w:semiHidden/>
     <w:unhideWhenUsed/>
   </w:style>
-  <w:style w:type="table" w:styleId="TableNormal" w:default="1">
+  <w:style w:type="table" w:default="1" w:styleId="TableNormal">
     <w:name w:val="Normal Table"/>
     <w:uiPriority w:val="99"/>
     <w:semiHidden/>
@@ -3528,7 +3029,7 @@
       </w:tblCellMar>
     </w:tblPr>
   </w:style>
-  <w:style w:type="numbering" w:styleId="NoList" w:default="1">
+  <w:style w:type="numbering" w:default="1" w:styleId="NoList">
     <w:name w:val="No List"/>
     <w:uiPriority w:val="99"/>
     <w:semiHidden/>
@@ -3540,7 +3041,7 @@
       <w:u w:val="single"/>
     </w:rPr>
   </w:style>
-  <w:style w:type="paragraph" w:styleId="Heading" w:customStyle="1">
+  <w:style w:type="paragraph" w:customStyle="1" w:styleId="Heading">
     <w:name w:val="Heading"/>
     <w:next w:val="BodyA"/>
     <w:pPr>
@@ -3565,7 +3066,7 @@
       </w14:textOutline>
     </w:rPr>
   </w:style>
-  <w:style w:type="paragraph" w:styleId="BodyA" w:customStyle="1">
+  <w:style w:type="paragraph" w:customStyle="1" w:styleId="BodyA">
     <w:name w:val="Body A"/>
     <w:pPr>
       <w:spacing w:after="240"/>
@@ -3601,10 +3102,10 @@
       <w:u w:color="000000"/>
     </w:rPr>
   </w:style>
-  <w:style w:type="character" w:styleId="NoneA" w:customStyle="1">
+  <w:style w:type="character" w:customStyle="1" w:styleId="NoneA">
     <w:name w:val="None A"/>
   </w:style>
-  <w:style w:type="paragraph" w:styleId="Body" w:customStyle="1">
+  <w:style w:type="paragraph" w:customStyle="1" w:styleId="Body">
     <w:name w:val="Body"/>
     <w:rPr>
       <w:rFonts w:cs="Arial Unicode MS"/>
@@ -3632,14 +3133,14 @@
       <w:u w:color="000000"/>
     </w:rPr>
   </w:style>
-  <w:style w:type="character" w:styleId="BodyTextChar" w:customStyle="1">
+  <w:style w:type="character" w:customStyle="1" w:styleId="BodyTextChar">
     <w:name w:val="Body Text Char"/>
     <w:rPr>
       <w:sz w:val="24"/>
       <w:szCs w:val="24"/>
     </w:rPr>
   </w:style>
-  <w:style w:type="numbering" w:styleId="ImportedStyle7" w:customStyle="1">
+  <w:style w:type="numbering" w:customStyle="1" w:styleId="ImportedStyle7">
     <w:name w:val="Imported Style 7"/>
     <w:pPr>
       <w:numPr>
@@ -3647,20 +3148,20 @@
       </w:numPr>
     </w:pPr>
   </w:style>
-  <w:style w:type="character" w:styleId="None" w:customStyle="1">
+  <w:style w:type="character" w:customStyle="1" w:styleId="None">
     <w:name w:val="None"/>
   </w:style>
-  <w:style w:type="character" w:styleId="Hyperlink0" w:customStyle="1">
+  <w:style w:type="character" w:customStyle="1" w:styleId="Hyperlink0">
     <w:name w:val="Hyperlink.0"/>
     <w:basedOn w:val="None"/>
     <w:rPr>
-      <w:rFonts w:ascii="Arial" w:hAnsi="Arial" w:eastAsia="Arial" w:cs="Arial"/>
+      <w:rFonts w:ascii="Arial" w:eastAsia="Arial" w:hAnsi="Arial" w:cs="Arial"/>
       <w:outline w:val="0"/>
       <w:color w:val="0000FF"/>
       <w:u w:val="single" w:color="0000FF"/>
     </w:rPr>
   </w:style>
-  <w:style w:type="paragraph" w:styleId="BulletA" w:customStyle="1">
+  <w:style w:type="paragraph" w:customStyle="1" w:styleId="BulletA">
     <w:name w:val="Bullet A"/>
     <w:rPr>
       <w:rFonts w:cs="Arial Unicode MS"/>
@@ -3670,7 +3171,7 @@
       <w:u w:color="000000"/>
     </w:rPr>
   </w:style>
-  <w:style w:type="numbering" w:styleId="ImportedStyle2" w:customStyle="1">
+  <w:style w:type="numbering" w:customStyle="1" w:styleId="ImportedStyle2">
     <w:name w:val="Imported Style 2"/>
     <w:pPr>
       <w:numPr>
@@ -3702,7 +3203,7 @@
       <w:szCs w:val="20"/>
     </w:rPr>
   </w:style>
-  <w:style w:type="character" w:styleId="CommentTextChar" w:customStyle="1">
+  <w:style w:type="character" w:customStyle="1" w:styleId="CommentTextChar">
     <w:name w:val="Comment Text Char"/>
     <w:basedOn w:val="DefaultParagraphFont"/>
     <w:link w:val="CommentText"/>
@@ -3723,7 +3224,7 @@
       <w:bCs/>
     </w:rPr>
   </w:style>
-  <w:style w:type="character" w:styleId="CommentSubjectChar" w:customStyle="1">
+  <w:style w:type="character" w:customStyle="1" w:styleId="CommentSubjectChar">
     <w:name w:val="Comment Subject Char"/>
     <w:basedOn w:val="CommentTextChar"/>
     <w:link w:val="CommentSubject"/>
@@ -3733,6 +3234,52 @@
     <w:rPr>
       <w:b/>
       <w:bCs/>
+    </w:rPr>
+  </w:style>
+  <w:style w:type="paragraph" w:styleId="Revision">
+    <w:name w:val="Revision"/>
+    <w:hidden/>
+    <w:uiPriority w:val="99"/>
+    <w:semiHidden/>
+    <w:rsid w:val="00173251"/>
+    <w:pPr>
+      <w:pBdr>
+        <w:top w:val="none" w:sz="0" w:space="0" w:color="auto"/>
+        <w:left w:val="none" w:sz="0" w:space="0" w:color="auto"/>
+        <w:bottom w:val="none" w:sz="0" w:space="0" w:color="auto"/>
+        <w:right w:val="none" w:sz="0" w:space="0" w:color="auto"/>
+        <w:between w:val="none" w:sz="0" w:space="0" w:color="auto"/>
+        <w:bar w:val="none" w:sz="0" w:color="auto"/>
+      </w:pBdr>
+    </w:pPr>
+    <w:rPr>
+      <w:sz w:val="24"/>
+      <w:szCs w:val="24"/>
+    </w:rPr>
+  </w:style>
+  <w:style w:type="paragraph" w:styleId="Header">
+    <w:name w:val="header"/>
+    <w:basedOn w:val="Normal"/>
+    <w:link w:val="HeaderChar"/>
+    <w:uiPriority w:val="99"/>
+    <w:unhideWhenUsed/>
+    <w:rsid w:val="00173251"/>
+    <w:pPr>
+      <w:tabs>
+        <w:tab w:val="center" w:pos="4680"/>
+        <w:tab w:val="right" w:pos="9360"/>
+      </w:tabs>
+    </w:pPr>
+  </w:style>
+  <w:style w:type="character" w:customStyle="1" w:styleId="HeaderChar">
+    <w:name w:val="Header Char"/>
+    <w:basedOn w:val="DefaultParagraphFont"/>
+    <w:link w:val="Header"/>
+    <w:uiPriority w:val="99"/>
+    <w:rsid w:val="00173251"/>
+    <w:rPr>
+      <w:sz w:val="24"/>
+      <w:szCs w:val="24"/>
     </w:rPr>
   </w:style>
 </w:styles>

</xml_diff>